<commit_message>
fuentes revisadas, filtradas y clasificadas
</commit_message>
<xml_diff>
--- a/memoria/fuentes revisadas/revision de fuentes.docx
+++ b/memoria/fuentes revisadas/revision de fuentes.docx
@@ -2903,23 +2903,10 @@
     </w:p>
     <w:p>
       <w:pPr>
-        <w:pStyle w:val="Ttulo2"/>
-      </w:pPr>
-      <w:r>
-        <w:t>Estados del Arte</w:t>
-      </w:r>
-    </w:p>
-    <w:p>
-      <w:pPr>
         <w:pStyle w:val="Ttulo3"/>
       </w:pPr>
-      <w:proofErr w:type="spellStart"/>
-      <w:r>
-        <w:t>Noronha</w:t>
-      </w:r>
-      <w:proofErr w:type="spellEnd"/>
-      <w:r>
-        <w:t xml:space="preserve"> et al 2021</w:t>
+      <w:r>
+        <w:t>Zhang et al 2019, 2014</w:t>
       </w:r>
     </w:p>
     <w:p>
@@ -2928,90 +2915,181 @@
         <w:autoSpaceDN w:val="0"/>
         <w:adjustRightInd w:val="0"/>
         <w:spacing w:after="0" w:line="240" w:lineRule="auto"/>
-        <w:rPr>
-          <w:rFonts w:ascii="Arial" w:hAnsi="Arial" w:cs="Arial"/>
-          <w:color w:val="222222"/>
-          <w:sz w:val="20"/>
-          <w:szCs w:val="20"/>
-          <w:shd w:val="clear" w:color="auto" w:fill="FFFFFF"/>
-        </w:rPr>
       </w:pPr>
-      <w:proofErr w:type="spellStart"/>
-      <w:r>
-        <w:rPr>
-          <w:rFonts w:ascii="Arial" w:hAnsi="Arial" w:cs="Arial"/>
-          <w:color w:val="222222"/>
-          <w:sz w:val="20"/>
-          <w:szCs w:val="20"/>
-          <w:shd w:val="clear" w:color="auto" w:fill="FFFFFF"/>
-        </w:rPr>
-        <w:t>Noronha</w:t>
-      </w:r>
-      <w:proofErr w:type="spellEnd"/>
-      <w:r>
-        <w:rPr>
-          <w:rFonts w:ascii="Arial" w:hAnsi="Arial" w:cs="Arial"/>
-          <w:color w:val="222222"/>
-          <w:sz w:val="20"/>
-          <w:szCs w:val="20"/>
-          <w:shd w:val="clear" w:color="auto" w:fill="FFFFFF"/>
-        </w:rPr>
-        <w:t xml:space="preserve">, B., &amp; </w:t>
-      </w:r>
-      <w:proofErr w:type="spellStart"/>
-      <w:r>
-        <w:rPr>
-          <w:rFonts w:ascii="Arial" w:hAnsi="Arial" w:cs="Arial"/>
-          <w:color w:val="222222"/>
-          <w:sz w:val="20"/>
-          <w:szCs w:val="20"/>
-          <w:shd w:val="clear" w:color="auto" w:fill="FFFFFF"/>
-        </w:rPr>
-        <w:t>Accoto</w:t>
-      </w:r>
-      <w:proofErr w:type="spellEnd"/>
-      <w:r>
-        <w:rPr>
-          <w:rFonts w:ascii="Arial" w:hAnsi="Arial" w:cs="Arial"/>
-          <w:color w:val="222222"/>
-          <w:sz w:val="20"/>
-          <w:szCs w:val="20"/>
-          <w:shd w:val="clear" w:color="auto" w:fill="FFFFFF"/>
-        </w:rPr>
-        <w:t xml:space="preserve">, D. (2021). </w:t>
-      </w:r>
-      <w:proofErr w:type="spellStart"/>
-      <w:r>
-        <w:rPr>
-          <w:rFonts w:ascii="Arial" w:hAnsi="Arial" w:cs="Arial"/>
-          <w:color w:val="222222"/>
-          <w:sz w:val="20"/>
-          <w:szCs w:val="20"/>
-          <w:shd w:val="clear" w:color="auto" w:fill="FFFFFF"/>
-        </w:rPr>
-        <w:t>Exoskeletal</w:t>
-      </w:r>
-      <w:proofErr w:type="spellEnd"/>
-      <w:r>
-        <w:rPr>
-          <w:rFonts w:ascii="Arial" w:hAnsi="Arial" w:cs="Arial"/>
-          <w:color w:val="222222"/>
-          <w:sz w:val="20"/>
-          <w:szCs w:val="20"/>
-          <w:shd w:val="clear" w:color="auto" w:fill="FFFFFF"/>
-        </w:rPr>
-        <w:t xml:space="preserve"> </w:t>
-      </w:r>
-      <w:proofErr w:type="spellStart"/>
-      <w:r>
-        <w:rPr>
-          <w:rFonts w:ascii="Arial" w:hAnsi="Arial" w:cs="Arial"/>
-          <w:color w:val="222222"/>
-          <w:sz w:val="20"/>
-          <w:szCs w:val="20"/>
-          <w:shd w:val="clear" w:color="auto" w:fill="FFFFFF"/>
-        </w:rPr>
-        <w:t>devices</w:t>
+      <w:r>
+        <w:rPr>
+          <w:rFonts w:ascii="Arial" w:hAnsi="Arial" w:cs="Arial"/>
+          <w:color w:val="222222"/>
+          <w:sz w:val="20"/>
+          <w:szCs w:val="20"/>
+          <w:shd w:val="clear" w:color="auto" w:fill="FFFFFF"/>
+        </w:rPr>
+        <w:t xml:space="preserve">Zhang, F., Lin, L., Yang, L., &amp; Fu, Y. (2019). </w:t>
+      </w:r>
+      <w:proofErr w:type="spellStart"/>
+      <w:r>
+        <w:rPr>
+          <w:rFonts w:ascii="Arial" w:hAnsi="Arial" w:cs="Arial"/>
+          <w:color w:val="222222"/>
+          <w:sz w:val="20"/>
+          <w:szCs w:val="20"/>
+          <w:shd w:val="clear" w:color="auto" w:fill="FFFFFF"/>
+        </w:rPr>
+        <w:t>Design</w:t>
+      </w:r>
+      <w:proofErr w:type="spellEnd"/>
+      <w:r>
+        <w:rPr>
+          <w:rFonts w:ascii="Arial" w:hAnsi="Arial" w:cs="Arial"/>
+          <w:color w:val="222222"/>
+          <w:sz w:val="20"/>
+          <w:szCs w:val="20"/>
+          <w:shd w:val="clear" w:color="auto" w:fill="FFFFFF"/>
+        </w:rPr>
+        <w:t xml:space="preserve"> </w:t>
+      </w:r>
+      <w:proofErr w:type="spellStart"/>
+      <w:r>
+        <w:rPr>
+          <w:rFonts w:ascii="Arial" w:hAnsi="Arial" w:cs="Arial"/>
+          <w:color w:val="222222"/>
+          <w:sz w:val="20"/>
+          <w:szCs w:val="20"/>
+          <w:shd w:val="clear" w:color="auto" w:fill="FFFFFF"/>
+        </w:rPr>
+        <w:t>of</w:t>
+      </w:r>
+      <w:proofErr w:type="spellEnd"/>
+      <w:r>
+        <w:rPr>
+          <w:rFonts w:ascii="Arial" w:hAnsi="Arial" w:cs="Arial"/>
+          <w:color w:val="222222"/>
+          <w:sz w:val="20"/>
+          <w:szCs w:val="20"/>
+          <w:shd w:val="clear" w:color="auto" w:fill="FFFFFF"/>
+        </w:rPr>
+        <w:t xml:space="preserve"> </w:t>
+      </w:r>
+      <w:proofErr w:type="spellStart"/>
+      <w:r>
+        <w:rPr>
+          <w:rFonts w:ascii="Arial" w:hAnsi="Arial" w:cs="Arial"/>
+          <w:color w:val="222222"/>
+          <w:sz w:val="20"/>
+          <w:szCs w:val="20"/>
+          <w:shd w:val="clear" w:color="auto" w:fill="FFFFFF"/>
+        </w:rPr>
+        <w:t>an</w:t>
+      </w:r>
+      <w:proofErr w:type="spellEnd"/>
+      <w:r>
+        <w:rPr>
+          <w:rFonts w:ascii="Arial" w:hAnsi="Arial" w:cs="Arial"/>
+          <w:color w:val="222222"/>
+          <w:sz w:val="20"/>
+          <w:szCs w:val="20"/>
+          <w:shd w:val="clear" w:color="auto" w:fill="FFFFFF"/>
+        </w:rPr>
+        <w:t xml:space="preserve"> active and </w:t>
+      </w:r>
+      <w:proofErr w:type="spellStart"/>
+      <w:r>
+        <w:rPr>
+          <w:rFonts w:ascii="Arial" w:hAnsi="Arial" w:cs="Arial"/>
+          <w:color w:val="222222"/>
+          <w:sz w:val="20"/>
+          <w:szCs w:val="20"/>
+          <w:shd w:val="clear" w:color="auto" w:fill="FFFFFF"/>
+        </w:rPr>
+        <w:t>passive</w:t>
+      </w:r>
+      <w:proofErr w:type="spellEnd"/>
+      <w:r>
+        <w:rPr>
+          <w:rFonts w:ascii="Arial" w:hAnsi="Arial" w:cs="Arial"/>
+          <w:color w:val="222222"/>
+          <w:sz w:val="20"/>
+          <w:szCs w:val="20"/>
+          <w:shd w:val="clear" w:color="auto" w:fill="FFFFFF"/>
+        </w:rPr>
+        <w:t xml:space="preserve"> control </w:t>
+      </w:r>
+      <w:proofErr w:type="spellStart"/>
+      <w:r>
+        <w:rPr>
+          <w:rFonts w:ascii="Arial" w:hAnsi="Arial" w:cs="Arial"/>
+          <w:color w:val="222222"/>
+          <w:sz w:val="20"/>
+          <w:szCs w:val="20"/>
+          <w:shd w:val="clear" w:color="auto" w:fill="FFFFFF"/>
+        </w:rPr>
+        <w:t>system</w:t>
+      </w:r>
+      <w:proofErr w:type="spellEnd"/>
+      <w:r>
+        <w:rPr>
+          <w:rFonts w:ascii="Arial" w:hAnsi="Arial" w:cs="Arial"/>
+          <w:color w:val="222222"/>
+          <w:sz w:val="20"/>
+          <w:szCs w:val="20"/>
+          <w:shd w:val="clear" w:color="auto" w:fill="FFFFFF"/>
+        </w:rPr>
+        <w:t xml:space="preserve"> </w:t>
+      </w:r>
+      <w:proofErr w:type="spellStart"/>
+      <w:r>
+        <w:rPr>
+          <w:rFonts w:ascii="Arial" w:hAnsi="Arial" w:cs="Arial"/>
+          <w:color w:val="222222"/>
+          <w:sz w:val="20"/>
+          <w:szCs w:val="20"/>
+          <w:shd w:val="clear" w:color="auto" w:fill="FFFFFF"/>
+        </w:rPr>
+        <w:t>of</w:t>
+      </w:r>
+      <w:proofErr w:type="spellEnd"/>
+      <w:r>
+        <w:rPr>
+          <w:rFonts w:ascii="Arial" w:hAnsi="Arial" w:cs="Arial"/>
+          <w:color w:val="222222"/>
+          <w:sz w:val="20"/>
+          <w:szCs w:val="20"/>
+          <w:shd w:val="clear" w:color="auto" w:fill="FFFFFF"/>
+        </w:rPr>
+        <w:t xml:space="preserve"> </w:t>
+      </w:r>
+      <w:proofErr w:type="spellStart"/>
+      <w:r>
+        <w:rPr>
+          <w:rFonts w:ascii="Arial" w:hAnsi="Arial" w:cs="Arial"/>
+          <w:color w:val="222222"/>
+          <w:sz w:val="20"/>
+          <w:szCs w:val="20"/>
+          <w:shd w:val="clear" w:color="auto" w:fill="FFFFFF"/>
+        </w:rPr>
+        <w:t>hand</w:t>
+      </w:r>
+      <w:proofErr w:type="spellEnd"/>
+      <w:r>
+        <w:rPr>
+          <w:rFonts w:ascii="Arial" w:hAnsi="Arial" w:cs="Arial"/>
+          <w:color w:val="222222"/>
+          <w:sz w:val="20"/>
+          <w:szCs w:val="20"/>
+          <w:shd w:val="clear" w:color="auto" w:fill="FFFFFF"/>
+        </w:rPr>
+        <w:t xml:space="preserve"> </w:t>
+      </w:r>
+      <w:proofErr w:type="spellStart"/>
+      <w:r>
+        <w:rPr>
+          <w:rFonts w:ascii="Arial" w:hAnsi="Arial" w:cs="Arial"/>
+          <w:color w:val="222222"/>
+          <w:sz w:val="20"/>
+          <w:szCs w:val="20"/>
+          <w:shd w:val="clear" w:color="auto" w:fill="FFFFFF"/>
+        </w:rPr>
+        <w:t>exoskeleton</w:t>
       </w:r>
       <w:proofErr w:type="spellEnd"/>
       <w:r>
@@ -3055,50 +3133,6 @@
           <w:szCs w:val="20"/>
           <w:shd w:val="clear" w:color="auto" w:fill="FFFFFF"/>
         </w:rPr>
-        <w:t>hand</w:t>
-      </w:r>
-      <w:proofErr w:type="spellEnd"/>
-      <w:r>
-        <w:rPr>
-          <w:rFonts w:ascii="Arial" w:hAnsi="Arial" w:cs="Arial"/>
-          <w:color w:val="222222"/>
-          <w:sz w:val="20"/>
-          <w:szCs w:val="20"/>
-          <w:shd w:val="clear" w:color="auto" w:fill="FFFFFF"/>
-        </w:rPr>
-        <w:t xml:space="preserve"> </w:t>
-      </w:r>
-      <w:proofErr w:type="spellStart"/>
-      <w:r>
-        <w:rPr>
-          <w:rFonts w:ascii="Arial" w:hAnsi="Arial" w:cs="Arial"/>
-          <w:color w:val="222222"/>
-          <w:sz w:val="20"/>
-          <w:szCs w:val="20"/>
-          <w:shd w:val="clear" w:color="auto" w:fill="FFFFFF"/>
-        </w:rPr>
-        <w:t>assistance</w:t>
-      </w:r>
-      <w:proofErr w:type="spellEnd"/>
-      <w:r>
-        <w:rPr>
-          <w:rFonts w:ascii="Arial" w:hAnsi="Arial" w:cs="Arial"/>
-          <w:color w:val="222222"/>
-          <w:sz w:val="20"/>
-          <w:szCs w:val="20"/>
-          <w:shd w:val="clear" w:color="auto" w:fill="FFFFFF"/>
-        </w:rPr>
-        <w:t xml:space="preserve"> and </w:t>
-      </w:r>
-      <w:proofErr w:type="spellStart"/>
-      <w:r>
-        <w:rPr>
-          <w:rFonts w:ascii="Arial" w:hAnsi="Arial" w:cs="Arial"/>
-          <w:color w:val="222222"/>
-          <w:sz w:val="20"/>
-          <w:szCs w:val="20"/>
-          <w:shd w:val="clear" w:color="auto" w:fill="FFFFFF"/>
-        </w:rPr>
         <w:t>rehabilitation</w:t>
       </w:r>
       <w:proofErr w:type="spellEnd"/>
@@ -3110,242 +3144,46 @@
           <w:szCs w:val="20"/>
           <w:shd w:val="clear" w:color="auto" w:fill="FFFFFF"/>
         </w:rPr>
-        <w:t xml:space="preserve">: A comprehensive </w:t>
-      </w:r>
-      <w:proofErr w:type="spellStart"/>
-      <w:r>
-        <w:rPr>
-          <w:rFonts w:ascii="Arial" w:hAnsi="Arial" w:cs="Arial"/>
-          <w:color w:val="222222"/>
-          <w:sz w:val="20"/>
-          <w:szCs w:val="20"/>
-          <w:shd w:val="clear" w:color="auto" w:fill="FFFFFF"/>
-        </w:rPr>
-        <w:t>analysis</w:t>
-      </w:r>
-      <w:proofErr w:type="spellEnd"/>
-      <w:r>
-        <w:rPr>
-          <w:rFonts w:ascii="Arial" w:hAnsi="Arial" w:cs="Arial"/>
-          <w:color w:val="222222"/>
-          <w:sz w:val="20"/>
-          <w:szCs w:val="20"/>
-          <w:shd w:val="clear" w:color="auto" w:fill="FFFFFF"/>
-        </w:rPr>
-        <w:t xml:space="preserve"> </w:t>
-      </w:r>
-      <w:proofErr w:type="spellStart"/>
-      <w:r>
-        <w:rPr>
-          <w:rFonts w:ascii="Arial" w:hAnsi="Arial" w:cs="Arial"/>
-          <w:color w:val="222222"/>
-          <w:sz w:val="20"/>
-          <w:szCs w:val="20"/>
-          <w:shd w:val="clear" w:color="auto" w:fill="FFFFFF"/>
-        </w:rPr>
-        <w:t>of</w:t>
-      </w:r>
-      <w:proofErr w:type="spellEnd"/>
-      <w:r>
-        <w:rPr>
-          <w:rFonts w:ascii="Arial" w:hAnsi="Arial" w:cs="Arial"/>
-          <w:color w:val="222222"/>
-          <w:sz w:val="20"/>
-          <w:szCs w:val="20"/>
-          <w:shd w:val="clear" w:color="auto" w:fill="FFFFFF"/>
-        </w:rPr>
-        <w:t xml:space="preserve"> </w:t>
-      </w:r>
-      <w:proofErr w:type="spellStart"/>
-      <w:r>
-        <w:rPr>
-          <w:rFonts w:ascii="Arial" w:hAnsi="Arial" w:cs="Arial"/>
-          <w:color w:val="222222"/>
-          <w:sz w:val="20"/>
-          <w:szCs w:val="20"/>
-          <w:shd w:val="clear" w:color="auto" w:fill="FFFFFF"/>
-        </w:rPr>
-        <w:t>state</w:t>
-      </w:r>
-      <w:proofErr w:type="spellEnd"/>
-      <w:r>
-        <w:rPr>
-          <w:rFonts w:ascii="Arial" w:hAnsi="Arial" w:cs="Arial"/>
-          <w:color w:val="222222"/>
-          <w:sz w:val="20"/>
-          <w:szCs w:val="20"/>
-          <w:shd w:val="clear" w:color="auto" w:fill="FFFFFF"/>
-        </w:rPr>
-        <w:t>-</w:t>
-      </w:r>
-      <w:proofErr w:type="spellStart"/>
-      <w:r>
-        <w:rPr>
-          <w:rFonts w:ascii="Arial" w:hAnsi="Arial" w:cs="Arial"/>
-          <w:color w:val="222222"/>
-          <w:sz w:val="20"/>
-          <w:szCs w:val="20"/>
-          <w:shd w:val="clear" w:color="auto" w:fill="FFFFFF"/>
-        </w:rPr>
-        <w:t>of</w:t>
-      </w:r>
-      <w:proofErr w:type="spellEnd"/>
-      <w:r>
-        <w:rPr>
-          <w:rFonts w:ascii="Arial" w:hAnsi="Arial" w:cs="Arial"/>
-          <w:color w:val="222222"/>
-          <w:sz w:val="20"/>
-          <w:szCs w:val="20"/>
-          <w:shd w:val="clear" w:color="auto" w:fill="FFFFFF"/>
-        </w:rPr>
-        <w:t>-</w:t>
-      </w:r>
-      <w:proofErr w:type="spellStart"/>
-      <w:r>
-        <w:rPr>
-          <w:rFonts w:ascii="Arial" w:hAnsi="Arial" w:cs="Arial"/>
-          <w:color w:val="222222"/>
-          <w:sz w:val="20"/>
-          <w:szCs w:val="20"/>
-          <w:shd w:val="clear" w:color="auto" w:fill="FFFFFF"/>
-        </w:rPr>
-        <w:t>the</w:t>
-      </w:r>
-      <w:proofErr w:type="spellEnd"/>
-      <w:r>
-        <w:rPr>
-          <w:rFonts w:ascii="Arial" w:hAnsi="Arial" w:cs="Arial"/>
-          <w:color w:val="222222"/>
-          <w:sz w:val="20"/>
-          <w:szCs w:val="20"/>
-          <w:shd w:val="clear" w:color="auto" w:fill="FFFFFF"/>
-        </w:rPr>
-        <w:t xml:space="preserve">-art </w:t>
-      </w:r>
-      <w:proofErr w:type="spellStart"/>
-      <w:r>
-        <w:rPr>
-          <w:rFonts w:ascii="Arial" w:hAnsi="Arial" w:cs="Arial"/>
-          <w:color w:val="222222"/>
-          <w:sz w:val="20"/>
-          <w:szCs w:val="20"/>
-          <w:shd w:val="clear" w:color="auto" w:fill="FFFFFF"/>
-        </w:rPr>
-        <w:t>technologies</w:t>
-      </w:r>
-      <w:proofErr w:type="spellEnd"/>
-      <w:r>
-        <w:rPr>
-          <w:rFonts w:ascii="Arial" w:hAnsi="Arial" w:cs="Arial"/>
-          <w:color w:val="222222"/>
-          <w:sz w:val="20"/>
-          <w:szCs w:val="20"/>
-          <w:shd w:val="clear" w:color="auto" w:fill="FFFFFF"/>
-        </w:rPr>
         <w:t>. </w:t>
       </w:r>
-      <w:r>
-        <w:rPr>
-          <w:rFonts w:ascii="Arial" w:hAnsi="Arial" w:cs="Arial"/>
-          <w:i/>
-          <w:iCs/>
-          <w:color w:val="222222"/>
-          <w:sz w:val="20"/>
-          <w:szCs w:val="20"/>
-          <w:shd w:val="clear" w:color="auto" w:fill="FFFFFF"/>
-        </w:rPr>
-        <w:t xml:space="preserve">IEEE </w:t>
-      </w:r>
-      <w:proofErr w:type="spellStart"/>
-      <w:r>
-        <w:rPr>
-          <w:rFonts w:ascii="Arial" w:hAnsi="Arial" w:cs="Arial"/>
-          <w:i/>
-          <w:iCs/>
-          <w:color w:val="222222"/>
-          <w:sz w:val="20"/>
-          <w:szCs w:val="20"/>
-          <w:shd w:val="clear" w:color="auto" w:fill="FFFFFF"/>
-        </w:rPr>
-        <w:t>Transactions</w:t>
-      </w:r>
-      <w:proofErr w:type="spellEnd"/>
-      <w:r>
-        <w:rPr>
-          <w:rFonts w:ascii="Arial" w:hAnsi="Arial" w:cs="Arial"/>
-          <w:i/>
-          <w:iCs/>
-          <w:color w:val="222222"/>
-          <w:sz w:val="20"/>
-          <w:szCs w:val="20"/>
-          <w:shd w:val="clear" w:color="auto" w:fill="FFFFFF"/>
-        </w:rPr>
-        <w:t xml:space="preserve"> </w:t>
-      </w:r>
-      <w:proofErr w:type="spellStart"/>
-      <w:r>
-        <w:rPr>
-          <w:rFonts w:ascii="Arial" w:hAnsi="Arial" w:cs="Arial"/>
-          <w:i/>
-          <w:iCs/>
-          <w:color w:val="222222"/>
-          <w:sz w:val="20"/>
-          <w:szCs w:val="20"/>
-          <w:shd w:val="clear" w:color="auto" w:fill="FFFFFF"/>
-        </w:rPr>
-        <w:t>on</w:t>
-      </w:r>
-      <w:proofErr w:type="spellEnd"/>
-      <w:r>
-        <w:rPr>
-          <w:rFonts w:ascii="Arial" w:hAnsi="Arial" w:cs="Arial"/>
-          <w:i/>
-          <w:iCs/>
-          <w:color w:val="222222"/>
-          <w:sz w:val="20"/>
-          <w:szCs w:val="20"/>
-          <w:shd w:val="clear" w:color="auto" w:fill="FFFFFF"/>
-        </w:rPr>
-        <w:t xml:space="preserve"> Medical </w:t>
-      </w:r>
-      <w:proofErr w:type="spellStart"/>
-      <w:r>
-        <w:rPr>
-          <w:rFonts w:ascii="Arial" w:hAnsi="Arial" w:cs="Arial"/>
-          <w:i/>
-          <w:iCs/>
-          <w:color w:val="222222"/>
-          <w:sz w:val="20"/>
-          <w:szCs w:val="20"/>
-          <w:shd w:val="clear" w:color="auto" w:fill="FFFFFF"/>
-        </w:rPr>
-        <w:t>Robotics</w:t>
-      </w:r>
-      <w:proofErr w:type="spellEnd"/>
-      <w:r>
-        <w:rPr>
-          <w:rFonts w:ascii="Arial" w:hAnsi="Arial" w:cs="Arial"/>
-          <w:i/>
-          <w:iCs/>
-          <w:color w:val="222222"/>
-          <w:sz w:val="20"/>
-          <w:szCs w:val="20"/>
-          <w:shd w:val="clear" w:color="auto" w:fill="FFFFFF"/>
-        </w:rPr>
-        <w:t xml:space="preserve"> and </w:t>
-      </w:r>
-      <w:proofErr w:type="spellStart"/>
-      <w:r>
-        <w:rPr>
-          <w:rFonts w:ascii="Arial" w:hAnsi="Arial" w:cs="Arial"/>
-          <w:i/>
-          <w:iCs/>
-          <w:color w:val="222222"/>
-          <w:sz w:val="20"/>
-          <w:szCs w:val="20"/>
-          <w:shd w:val="clear" w:color="auto" w:fill="FFFFFF"/>
-        </w:rPr>
-        <w:t>Bionics</w:t>
+      <w:proofErr w:type="spellStart"/>
+      <w:r>
+        <w:rPr>
+          <w:rFonts w:ascii="Arial" w:hAnsi="Arial" w:cs="Arial"/>
+          <w:i/>
+          <w:iCs/>
+          <w:color w:val="222222"/>
+          <w:sz w:val="20"/>
+          <w:szCs w:val="20"/>
+          <w:shd w:val="clear" w:color="auto" w:fill="FFFFFF"/>
+        </w:rPr>
+        <w:t>Applied</w:t>
+      </w:r>
+      <w:proofErr w:type="spellEnd"/>
+      <w:r>
+        <w:rPr>
+          <w:rFonts w:ascii="Arial" w:hAnsi="Arial" w:cs="Arial"/>
+          <w:i/>
+          <w:iCs/>
+          <w:color w:val="222222"/>
+          <w:sz w:val="20"/>
+          <w:szCs w:val="20"/>
+          <w:shd w:val="clear" w:color="auto" w:fill="FFFFFF"/>
+        </w:rPr>
+        <w:t xml:space="preserve"> </w:t>
+      </w:r>
+      <w:proofErr w:type="spellStart"/>
+      <w:r>
+        <w:rPr>
+          <w:rFonts w:ascii="Arial" w:hAnsi="Arial" w:cs="Arial"/>
+          <w:i/>
+          <w:iCs/>
+          <w:color w:val="222222"/>
+          <w:sz w:val="20"/>
+          <w:szCs w:val="20"/>
+          <w:shd w:val="clear" w:color="auto" w:fill="FFFFFF"/>
+        </w:rPr>
+        <w:t>Sciences</w:t>
       </w:r>
       <w:proofErr w:type="spellEnd"/>
       <w:r>
@@ -3368,217 +3206,262 @@
           <w:szCs w:val="20"/>
           <w:shd w:val="clear" w:color="auto" w:fill="FFFFFF"/>
         </w:rPr>
-        <w:t>3</w:t>
-      </w:r>
-      <w:r>
-        <w:rPr>
-          <w:rFonts w:ascii="Arial" w:hAnsi="Arial" w:cs="Arial"/>
-          <w:color w:val="222222"/>
-          <w:sz w:val="20"/>
-          <w:szCs w:val="20"/>
-          <w:shd w:val="clear" w:color="auto" w:fill="FFFFFF"/>
-        </w:rPr>
-        <w:t>(2), 525-538.</w:t>
+        <w:t>9</w:t>
+      </w:r>
+      <w:r>
+        <w:rPr>
+          <w:rFonts w:ascii="Arial" w:hAnsi="Arial" w:cs="Arial"/>
+          <w:color w:val="222222"/>
+          <w:sz w:val="20"/>
+          <w:szCs w:val="20"/>
+          <w:shd w:val="clear" w:color="auto" w:fill="FFFFFF"/>
+        </w:rPr>
+        <w:t>(11), 2291.</w:t>
       </w:r>
     </w:p>
     <w:p>
       <w:pPr>
+        <w:pStyle w:val="Prrafodelista"/>
+        <w:numPr>
+          <w:ilvl w:val="0"/>
+          <w:numId w:val="1"/>
+        </w:numPr>
         <w:autoSpaceDE w:val="0"/>
         <w:autoSpaceDN w:val="0"/>
         <w:adjustRightInd w:val="0"/>
         <w:spacing w:after="0" w:line="240" w:lineRule="auto"/>
-        <w:rPr>
-          <w:rFonts w:ascii="Arial" w:hAnsi="Arial" w:cs="Arial"/>
-          <w:color w:val="222222"/>
-          <w:sz w:val="20"/>
-          <w:szCs w:val="20"/>
-          <w:shd w:val="clear" w:color="auto" w:fill="FFFFFF"/>
-        </w:rPr>
       </w:pPr>
-    </w:p>
-    <w:p>
-      <w:pPr>
-        <w:pStyle w:val="Ttulo3"/>
-        <w:rPr>
-          <w:shd w:val="clear" w:color="auto" w:fill="FFFFFF"/>
-        </w:rPr>
-      </w:pPr>
-      <w:r>
-        <w:rPr>
-          <w:shd w:val="clear" w:color="auto" w:fill="FFFFFF"/>
-        </w:rPr>
-        <w:t>Rosen et al 2019</w:t>
-      </w:r>
-    </w:p>
-    <w:p>
-      <w:pPr>
-        <w:autoSpaceDE w:val="0"/>
-        <w:autoSpaceDN w:val="0"/>
-        <w:adjustRightInd w:val="0"/>
-        <w:spacing w:after="0" w:line="240" w:lineRule="auto"/>
-        <w:rPr>
-          <w:rFonts w:ascii="Arial" w:hAnsi="Arial" w:cs="Arial"/>
-          <w:color w:val="222222"/>
-          <w:sz w:val="20"/>
-          <w:szCs w:val="20"/>
-          <w:shd w:val="clear" w:color="auto" w:fill="FFFFFF"/>
-        </w:rPr>
-      </w:pPr>
-      <w:r>
-        <w:rPr>
-          <w:rFonts w:ascii="Arial" w:hAnsi="Arial" w:cs="Arial"/>
-          <w:color w:val="222222"/>
-          <w:sz w:val="20"/>
-          <w:szCs w:val="20"/>
-          <w:shd w:val="clear" w:color="auto" w:fill="FFFFFF"/>
-        </w:rPr>
-        <w:t>Rosen, J. (Ed.). (2019). </w:t>
-      </w:r>
-      <w:proofErr w:type="gramStart"/>
-      <w:r>
-        <w:rPr>
-          <w:rFonts w:ascii="Arial" w:hAnsi="Arial" w:cs="Arial"/>
-          <w:i/>
-          <w:iCs/>
-          <w:color w:val="222222"/>
-          <w:sz w:val="20"/>
-          <w:szCs w:val="20"/>
-          <w:shd w:val="clear" w:color="auto" w:fill="FFFFFF"/>
-        </w:rPr>
-        <w:t>Wearable</w:t>
-      </w:r>
-      <w:proofErr w:type="gramEnd"/>
-      <w:r>
-        <w:rPr>
-          <w:rFonts w:ascii="Arial" w:hAnsi="Arial" w:cs="Arial"/>
-          <w:i/>
-          <w:iCs/>
-          <w:color w:val="222222"/>
-          <w:sz w:val="20"/>
-          <w:szCs w:val="20"/>
-          <w:shd w:val="clear" w:color="auto" w:fill="FFFFFF"/>
-        </w:rPr>
-        <w:t xml:space="preserve"> </w:t>
-      </w:r>
-      <w:proofErr w:type="spellStart"/>
-      <w:r>
-        <w:rPr>
-          <w:rFonts w:ascii="Arial" w:hAnsi="Arial" w:cs="Arial"/>
-          <w:i/>
-          <w:iCs/>
-          <w:color w:val="222222"/>
-          <w:sz w:val="20"/>
-          <w:szCs w:val="20"/>
-          <w:shd w:val="clear" w:color="auto" w:fill="FFFFFF"/>
-        </w:rPr>
-        <w:t>robotics</w:t>
-      </w:r>
-      <w:proofErr w:type="spellEnd"/>
-      <w:r>
-        <w:rPr>
-          <w:rFonts w:ascii="Arial" w:hAnsi="Arial" w:cs="Arial"/>
-          <w:i/>
-          <w:iCs/>
-          <w:color w:val="222222"/>
-          <w:sz w:val="20"/>
-          <w:szCs w:val="20"/>
-          <w:shd w:val="clear" w:color="auto" w:fill="FFFFFF"/>
-        </w:rPr>
-        <w:t xml:space="preserve">: </w:t>
-      </w:r>
-      <w:proofErr w:type="spellStart"/>
-      <w:r>
-        <w:rPr>
-          <w:rFonts w:ascii="Arial" w:hAnsi="Arial" w:cs="Arial"/>
-          <w:i/>
-          <w:iCs/>
-          <w:color w:val="222222"/>
-          <w:sz w:val="20"/>
-          <w:szCs w:val="20"/>
-          <w:shd w:val="clear" w:color="auto" w:fill="FFFFFF"/>
-        </w:rPr>
-        <w:t>Systems</w:t>
-      </w:r>
-      <w:proofErr w:type="spellEnd"/>
-      <w:r>
-        <w:rPr>
-          <w:rFonts w:ascii="Arial" w:hAnsi="Arial" w:cs="Arial"/>
-          <w:i/>
-          <w:iCs/>
-          <w:color w:val="222222"/>
-          <w:sz w:val="20"/>
-          <w:szCs w:val="20"/>
-          <w:shd w:val="clear" w:color="auto" w:fill="FFFFFF"/>
-        </w:rPr>
-        <w:t xml:space="preserve"> and </w:t>
-      </w:r>
-      <w:proofErr w:type="spellStart"/>
-      <w:r>
-        <w:rPr>
-          <w:rFonts w:ascii="Arial" w:hAnsi="Arial" w:cs="Arial"/>
-          <w:i/>
-          <w:iCs/>
-          <w:color w:val="222222"/>
-          <w:sz w:val="20"/>
-          <w:szCs w:val="20"/>
-          <w:shd w:val="clear" w:color="auto" w:fill="FFFFFF"/>
-        </w:rPr>
-        <w:t>applications</w:t>
-      </w:r>
-      <w:proofErr w:type="spellEnd"/>
-      <w:r>
-        <w:rPr>
-          <w:rFonts w:ascii="Arial" w:hAnsi="Arial" w:cs="Arial"/>
-          <w:color w:val="222222"/>
-          <w:sz w:val="20"/>
-          <w:szCs w:val="20"/>
-          <w:shd w:val="clear" w:color="auto" w:fill="FFFFFF"/>
-        </w:rPr>
-        <w:t xml:space="preserve">. </w:t>
-      </w:r>
-      <w:proofErr w:type="spellStart"/>
-      <w:r>
-        <w:rPr>
-          <w:rFonts w:ascii="Arial" w:hAnsi="Arial" w:cs="Arial"/>
-          <w:color w:val="222222"/>
-          <w:sz w:val="20"/>
-          <w:szCs w:val="20"/>
-          <w:shd w:val="clear" w:color="auto" w:fill="FFFFFF"/>
-        </w:rPr>
-        <w:t>Academic</w:t>
-      </w:r>
-      <w:proofErr w:type="spellEnd"/>
-      <w:r>
-        <w:rPr>
-          <w:rFonts w:ascii="Arial" w:hAnsi="Arial" w:cs="Arial"/>
-          <w:color w:val="222222"/>
-          <w:sz w:val="20"/>
-          <w:szCs w:val="20"/>
-          <w:shd w:val="clear" w:color="auto" w:fill="FFFFFF"/>
-        </w:rPr>
-        <w:t xml:space="preserve"> </w:t>
-      </w:r>
-      <w:proofErr w:type="spellStart"/>
-      <w:r>
-        <w:rPr>
-          <w:rFonts w:ascii="Arial" w:hAnsi="Arial" w:cs="Arial"/>
-          <w:color w:val="222222"/>
-          <w:sz w:val="20"/>
-          <w:szCs w:val="20"/>
-          <w:shd w:val="clear" w:color="auto" w:fill="FFFFFF"/>
-        </w:rPr>
-        <w:t>Press</w:t>
-      </w:r>
-      <w:proofErr w:type="spellEnd"/>
-      <w:r>
-        <w:rPr>
-          <w:rFonts w:ascii="Arial" w:hAnsi="Arial" w:cs="Arial"/>
-          <w:color w:val="222222"/>
-          <w:sz w:val="20"/>
-          <w:szCs w:val="20"/>
-          <w:shd w:val="clear" w:color="auto" w:fill="FFFFFF"/>
-        </w:rPr>
-        <w:t>.</w:t>
+      <w:r>
+        <w:rPr>
+          <w:rFonts w:ascii="URWPalladioL-Roma" w:hAnsi="URWPalladioL-Roma" w:cs="URWPalladioL-Roma"/>
+          <w:sz w:val="20"/>
+          <w:szCs w:val="20"/>
+        </w:rPr>
+        <w:t>“</w:t>
+      </w:r>
+      <w:proofErr w:type="spellStart"/>
+      <w:r>
+        <w:rPr>
+          <w:rFonts w:ascii="URWPalladioL-Roma" w:hAnsi="URWPalladioL-Roma" w:cs="URWPalladioL-Roma"/>
+          <w:sz w:val="20"/>
+          <w:szCs w:val="20"/>
+        </w:rPr>
+        <w:t>the</w:t>
+      </w:r>
+      <w:proofErr w:type="spellEnd"/>
+      <w:r>
+        <w:rPr>
+          <w:rFonts w:ascii="URWPalladioL-Roma" w:hAnsi="URWPalladioL-Roma" w:cs="URWPalladioL-Roma"/>
+          <w:sz w:val="20"/>
+          <w:szCs w:val="20"/>
+        </w:rPr>
+        <w:t xml:space="preserve"> SPRM and </w:t>
+      </w:r>
+      <w:proofErr w:type="spellStart"/>
+      <w:r>
+        <w:rPr>
+          <w:rFonts w:ascii="URWPalladioL-Roma" w:hAnsi="URWPalladioL-Roma" w:cs="URWPalladioL-Roma"/>
+          <w:sz w:val="20"/>
+          <w:szCs w:val="20"/>
+        </w:rPr>
+        <w:t>the</w:t>
+      </w:r>
+      <w:proofErr w:type="spellEnd"/>
+      <w:r>
+        <w:rPr>
+          <w:rFonts w:ascii="URWPalladioL-Roma" w:hAnsi="URWPalladioL-Roma" w:cs="URWPalladioL-Roma"/>
+          <w:sz w:val="20"/>
+          <w:szCs w:val="20"/>
+        </w:rPr>
+        <w:t xml:space="preserve"> </w:t>
+      </w:r>
+      <w:proofErr w:type="spellStart"/>
+      <w:r>
+        <w:rPr>
+          <w:rFonts w:ascii="URWPalladioL-Roma" w:hAnsi="URWPalladioL-Roma" w:cs="URWPalladioL-Roma"/>
+          <w:sz w:val="20"/>
+          <w:szCs w:val="20"/>
+        </w:rPr>
+        <w:t>parallel</w:t>
+      </w:r>
+      <w:proofErr w:type="spellEnd"/>
+      <w:r>
+        <w:rPr>
+          <w:rFonts w:ascii="URWPalladioL-Roma" w:hAnsi="URWPalladioL-Roma" w:cs="URWPalladioL-Roma"/>
+          <w:sz w:val="20"/>
+          <w:szCs w:val="20"/>
+        </w:rPr>
+        <w:t xml:space="preserve"> </w:t>
+      </w:r>
+      <w:proofErr w:type="spellStart"/>
+      <w:r>
+        <w:rPr>
+          <w:rFonts w:ascii="URWPalladioL-Roma" w:hAnsi="URWPalladioL-Roma" w:cs="URWPalladioL-Roma"/>
+          <w:sz w:val="20"/>
+          <w:szCs w:val="20"/>
+        </w:rPr>
+        <w:t>mechanism</w:t>
+      </w:r>
+      <w:proofErr w:type="spellEnd"/>
+      <w:r>
+        <w:rPr>
+          <w:rFonts w:ascii="URWPalladioL-Roma" w:hAnsi="URWPalladioL-Roma" w:cs="URWPalladioL-Roma"/>
+          <w:sz w:val="20"/>
+          <w:szCs w:val="20"/>
+        </w:rPr>
+        <w:t>,</w:t>
+      </w:r>
+      <w:r>
+        <w:rPr>
+          <w:rFonts w:ascii="URWPalladioL-Roma" w:hAnsi="URWPalladioL-Roma" w:cs="URWPalladioL-Roma"/>
+          <w:sz w:val="20"/>
+          <w:szCs w:val="20"/>
+        </w:rPr>
+        <w:t xml:space="preserve"> </w:t>
+      </w:r>
+      <w:proofErr w:type="spellStart"/>
+      <w:r>
+        <w:rPr>
+          <w:rFonts w:ascii="URWPalladioL-Roma" w:hAnsi="URWPalladioL-Roma" w:cs="URWPalladioL-Roma"/>
+          <w:sz w:val="20"/>
+          <w:szCs w:val="20"/>
+        </w:rPr>
+        <w:t>which</w:t>
+      </w:r>
+      <w:proofErr w:type="spellEnd"/>
+      <w:r>
+        <w:rPr>
+          <w:rFonts w:ascii="URWPalladioL-Roma" w:hAnsi="URWPalladioL-Roma" w:cs="URWPalladioL-Roma"/>
+          <w:sz w:val="20"/>
+          <w:szCs w:val="20"/>
+        </w:rPr>
+        <w:t xml:space="preserve"> can </w:t>
+      </w:r>
+      <w:proofErr w:type="spellStart"/>
+      <w:r>
+        <w:rPr>
+          <w:rFonts w:ascii="URWPalladioL-Roma" w:hAnsi="URWPalladioL-Roma" w:cs="URWPalladioL-Roma"/>
+          <w:sz w:val="20"/>
+          <w:szCs w:val="20"/>
+        </w:rPr>
+        <w:t>realize</w:t>
+      </w:r>
+      <w:proofErr w:type="spellEnd"/>
+      <w:r>
+        <w:rPr>
+          <w:rFonts w:ascii="URWPalladioL-Roma" w:hAnsi="URWPalladioL-Roma" w:cs="URWPalladioL-Roma"/>
+          <w:sz w:val="20"/>
+          <w:szCs w:val="20"/>
+        </w:rPr>
+        <w:t xml:space="preserve"> </w:t>
+      </w:r>
+      <w:proofErr w:type="spellStart"/>
+      <w:r>
+        <w:rPr>
+          <w:rFonts w:ascii="URWPalladioL-Roma" w:hAnsi="URWPalladioL-Roma" w:cs="URWPalladioL-Roma"/>
+          <w:sz w:val="20"/>
+          <w:szCs w:val="20"/>
+        </w:rPr>
+        <w:t>the</w:t>
+      </w:r>
+      <w:proofErr w:type="spellEnd"/>
+      <w:r>
+        <w:rPr>
+          <w:rFonts w:ascii="URWPalladioL-Roma" w:hAnsi="URWPalladioL-Roma" w:cs="URWPalladioL-Roma"/>
+          <w:sz w:val="20"/>
+          <w:szCs w:val="20"/>
+        </w:rPr>
+        <w:t xml:space="preserve"> </w:t>
+      </w:r>
+      <w:proofErr w:type="spellStart"/>
+      <w:r>
+        <w:rPr>
+          <w:rFonts w:ascii="URWPalladioL-Roma" w:hAnsi="URWPalladioL-Roma" w:cs="URWPalladioL-Roma"/>
+          <w:sz w:val="20"/>
+          <w:szCs w:val="20"/>
+        </w:rPr>
+        <w:t>telecentric</w:t>
+      </w:r>
+      <w:proofErr w:type="spellEnd"/>
+      <w:r>
+        <w:rPr>
+          <w:rFonts w:ascii="URWPalladioL-Roma" w:hAnsi="URWPalladioL-Roma" w:cs="URWPalladioL-Roma"/>
+          <w:sz w:val="20"/>
+          <w:szCs w:val="20"/>
+        </w:rPr>
+        <w:t xml:space="preserve"> </w:t>
+      </w:r>
+      <w:proofErr w:type="spellStart"/>
+      <w:r>
+        <w:rPr>
+          <w:rFonts w:ascii="URWPalladioL-Roma" w:hAnsi="URWPalladioL-Roma" w:cs="URWPalladioL-Roma"/>
+          <w:sz w:val="20"/>
+          <w:szCs w:val="20"/>
+        </w:rPr>
+        <w:t>motion</w:t>
+      </w:r>
+      <w:proofErr w:type="spellEnd"/>
+      <w:r>
+        <w:rPr>
+          <w:rFonts w:ascii="URWPalladioL-Roma" w:hAnsi="URWPalladioL-Roma" w:cs="URWPalladioL-Roma"/>
+          <w:sz w:val="20"/>
+          <w:szCs w:val="20"/>
+        </w:rPr>
+        <w:t xml:space="preserve"> </w:t>
+      </w:r>
+      <w:proofErr w:type="spellStart"/>
+      <w:r>
+        <w:rPr>
+          <w:rFonts w:ascii="URWPalladioL-Roma" w:hAnsi="URWPalladioL-Roma" w:cs="URWPalladioL-Roma"/>
+          <w:sz w:val="20"/>
+          <w:szCs w:val="20"/>
+        </w:rPr>
+        <w:t>around</w:t>
+      </w:r>
+      <w:proofErr w:type="spellEnd"/>
+      <w:r>
+        <w:rPr>
+          <w:rFonts w:ascii="URWPalladioL-Roma" w:hAnsi="URWPalladioL-Roma" w:cs="URWPalladioL-Roma"/>
+          <w:sz w:val="20"/>
+          <w:szCs w:val="20"/>
+        </w:rPr>
+        <w:t xml:space="preserve"> </w:t>
+      </w:r>
+      <w:proofErr w:type="spellStart"/>
+      <w:r>
+        <w:rPr>
+          <w:rFonts w:ascii="URWPalladioL-Roma" w:hAnsi="URWPalladioL-Roma" w:cs="URWPalladioL-Roma"/>
+          <w:sz w:val="20"/>
+          <w:szCs w:val="20"/>
+        </w:rPr>
+        <w:t>the</w:t>
+      </w:r>
+      <w:proofErr w:type="spellEnd"/>
+      <w:r>
+        <w:rPr>
+          <w:rFonts w:ascii="URWPalladioL-Roma" w:hAnsi="URWPalladioL-Roma" w:cs="URWPalladioL-Roma"/>
+          <w:sz w:val="20"/>
+          <w:szCs w:val="20"/>
+        </w:rPr>
+        <w:t xml:space="preserve"> </w:t>
+      </w:r>
+      <w:proofErr w:type="spellStart"/>
+      <w:r>
+        <w:rPr>
+          <w:rFonts w:ascii="URWPalladioL-Roma" w:hAnsi="URWPalladioL-Roma" w:cs="URWPalladioL-Roma"/>
+          <w:sz w:val="20"/>
+          <w:szCs w:val="20"/>
+        </w:rPr>
+        <w:t>joint</w:t>
+      </w:r>
+      <w:proofErr w:type="spellEnd"/>
+      <w:r>
+        <w:rPr>
+          <w:rFonts w:ascii="URWPalladioL-Roma" w:hAnsi="URWPalladioL-Roma" w:cs="URWPalladioL-Roma"/>
+          <w:sz w:val="20"/>
+          <w:szCs w:val="20"/>
+        </w:rPr>
+        <w:t xml:space="preserve"> center</w:t>
       </w:r>
     </w:p>
     <w:p>
@@ -3594,107 +3477,299 @@
         <w:pStyle w:val="Ttulo2"/>
       </w:pPr>
       <w:r>
-        <w:t>Requerimientos</w:t>
+        <w:t>Estados del Arte</w:t>
       </w:r>
     </w:p>
     <w:p>
-      <w:proofErr w:type="spellStart"/>
-      <w:r>
-        <w:t>Boser</w:t>
-      </w:r>
-      <w:proofErr w:type="spellEnd"/>
-      <w:r>
-        <w:t xml:space="preserve"> et al 2020</w:t>
+      <w:pPr>
+        <w:pStyle w:val="Ttulo3"/>
+      </w:pPr>
+      <w:proofErr w:type="spellStart"/>
+      <w:r>
+        <w:t>Noronha</w:t>
+      </w:r>
+      <w:proofErr w:type="spellEnd"/>
+      <w:r>
+        <w:t xml:space="preserve"> et al 2021</w:t>
       </w:r>
     </w:p>
     <w:p>
-      <w:proofErr w:type="spellStart"/>
-      <w:r>
-        <w:rPr>
-          <w:rFonts w:ascii="Arial" w:hAnsi="Arial" w:cs="Arial"/>
-          <w:color w:val="222222"/>
-          <w:sz w:val="20"/>
-          <w:szCs w:val="20"/>
-          <w:shd w:val="clear" w:color="auto" w:fill="FFFFFF"/>
-        </w:rPr>
-        <w:t>Boser</w:t>
-      </w:r>
-      <w:proofErr w:type="spellEnd"/>
-      <w:r>
-        <w:rPr>
-          <w:rFonts w:ascii="Arial" w:hAnsi="Arial" w:cs="Arial"/>
-          <w:color w:val="222222"/>
-          <w:sz w:val="20"/>
-          <w:szCs w:val="20"/>
-          <w:shd w:val="clear" w:color="auto" w:fill="FFFFFF"/>
-        </w:rPr>
-        <w:t xml:space="preserve">, Q. A., Dawson, M. R., Schofield, J. S., </w:t>
-      </w:r>
-      <w:proofErr w:type="spellStart"/>
-      <w:r>
-        <w:rPr>
-          <w:rFonts w:ascii="Arial" w:hAnsi="Arial" w:cs="Arial"/>
-          <w:color w:val="222222"/>
-          <w:sz w:val="20"/>
-          <w:szCs w:val="20"/>
-          <w:shd w:val="clear" w:color="auto" w:fill="FFFFFF"/>
-        </w:rPr>
-        <w:t>Dziwenko</w:t>
-      </w:r>
-      <w:proofErr w:type="spellEnd"/>
-      <w:r>
-        <w:rPr>
-          <w:rFonts w:ascii="Arial" w:hAnsi="Arial" w:cs="Arial"/>
-          <w:color w:val="222222"/>
-          <w:sz w:val="20"/>
-          <w:szCs w:val="20"/>
-          <w:shd w:val="clear" w:color="auto" w:fill="FFFFFF"/>
-        </w:rPr>
-        <w:t xml:space="preserve">, G. Y., &amp; </w:t>
-      </w:r>
-      <w:proofErr w:type="spellStart"/>
-      <w:r>
-        <w:rPr>
-          <w:rFonts w:ascii="Arial" w:hAnsi="Arial" w:cs="Arial"/>
-          <w:color w:val="222222"/>
-          <w:sz w:val="20"/>
-          <w:szCs w:val="20"/>
-          <w:shd w:val="clear" w:color="auto" w:fill="FFFFFF"/>
-        </w:rPr>
-        <w:t>Hebert</w:t>
-      </w:r>
-      <w:proofErr w:type="spellEnd"/>
-      <w:r>
-        <w:rPr>
-          <w:rFonts w:ascii="Arial" w:hAnsi="Arial" w:cs="Arial"/>
-          <w:color w:val="222222"/>
-          <w:sz w:val="20"/>
-          <w:szCs w:val="20"/>
-          <w:shd w:val="clear" w:color="auto" w:fill="FFFFFF"/>
-        </w:rPr>
-        <w:t xml:space="preserve">, J. S. (2020). </w:t>
-      </w:r>
-      <w:proofErr w:type="spellStart"/>
-      <w:r>
-        <w:rPr>
-          <w:rFonts w:ascii="Arial" w:hAnsi="Arial" w:cs="Arial"/>
-          <w:color w:val="222222"/>
-          <w:sz w:val="20"/>
-          <w:szCs w:val="20"/>
-          <w:shd w:val="clear" w:color="auto" w:fill="FFFFFF"/>
-        </w:rPr>
-        <w:t>Defining</w:t>
-      </w:r>
-      <w:proofErr w:type="spellEnd"/>
-      <w:r>
-        <w:rPr>
-          <w:rFonts w:ascii="Arial" w:hAnsi="Arial" w:cs="Arial"/>
-          <w:color w:val="222222"/>
-          <w:sz w:val="20"/>
-          <w:szCs w:val="20"/>
-          <w:shd w:val="clear" w:color="auto" w:fill="FFFFFF"/>
-        </w:rPr>
-        <w:t xml:space="preserve"> </w:t>
+      <w:pPr>
+        <w:autoSpaceDE w:val="0"/>
+        <w:autoSpaceDN w:val="0"/>
+        <w:adjustRightInd w:val="0"/>
+        <w:spacing w:after="0" w:line="240" w:lineRule="auto"/>
+        <w:rPr>
+          <w:rFonts w:ascii="Arial" w:hAnsi="Arial" w:cs="Arial"/>
+          <w:color w:val="222222"/>
+          <w:sz w:val="20"/>
+          <w:szCs w:val="20"/>
+          <w:shd w:val="clear" w:color="auto" w:fill="FFFFFF"/>
+        </w:rPr>
+      </w:pPr>
+      <w:proofErr w:type="spellStart"/>
+      <w:r>
+        <w:rPr>
+          <w:rFonts w:ascii="Arial" w:hAnsi="Arial" w:cs="Arial"/>
+          <w:color w:val="222222"/>
+          <w:sz w:val="20"/>
+          <w:szCs w:val="20"/>
+          <w:shd w:val="clear" w:color="auto" w:fill="FFFFFF"/>
+        </w:rPr>
+        <w:t>Noronha</w:t>
+      </w:r>
+      <w:proofErr w:type="spellEnd"/>
+      <w:r>
+        <w:rPr>
+          <w:rFonts w:ascii="Arial" w:hAnsi="Arial" w:cs="Arial"/>
+          <w:color w:val="222222"/>
+          <w:sz w:val="20"/>
+          <w:szCs w:val="20"/>
+          <w:shd w:val="clear" w:color="auto" w:fill="FFFFFF"/>
+        </w:rPr>
+        <w:t xml:space="preserve">, B., &amp; </w:t>
+      </w:r>
+      <w:proofErr w:type="spellStart"/>
+      <w:r>
+        <w:rPr>
+          <w:rFonts w:ascii="Arial" w:hAnsi="Arial" w:cs="Arial"/>
+          <w:color w:val="222222"/>
+          <w:sz w:val="20"/>
+          <w:szCs w:val="20"/>
+          <w:shd w:val="clear" w:color="auto" w:fill="FFFFFF"/>
+        </w:rPr>
+        <w:t>Accoto</w:t>
+      </w:r>
+      <w:proofErr w:type="spellEnd"/>
+      <w:r>
+        <w:rPr>
+          <w:rFonts w:ascii="Arial" w:hAnsi="Arial" w:cs="Arial"/>
+          <w:color w:val="222222"/>
+          <w:sz w:val="20"/>
+          <w:szCs w:val="20"/>
+          <w:shd w:val="clear" w:color="auto" w:fill="FFFFFF"/>
+        </w:rPr>
+        <w:t xml:space="preserve">, D. (2021). </w:t>
+      </w:r>
+      <w:proofErr w:type="spellStart"/>
+      <w:r>
+        <w:rPr>
+          <w:rFonts w:ascii="Arial" w:hAnsi="Arial" w:cs="Arial"/>
+          <w:color w:val="222222"/>
+          <w:sz w:val="20"/>
+          <w:szCs w:val="20"/>
+          <w:shd w:val="clear" w:color="auto" w:fill="FFFFFF"/>
+        </w:rPr>
+        <w:t>Exoskeletal</w:t>
+      </w:r>
+      <w:proofErr w:type="spellEnd"/>
+      <w:r>
+        <w:rPr>
+          <w:rFonts w:ascii="Arial" w:hAnsi="Arial" w:cs="Arial"/>
+          <w:color w:val="222222"/>
+          <w:sz w:val="20"/>
+          <w:szCs w:val="20"/>
+          <w:shd w:val="clear" w:color="auto" w:fill="FFFFFF"/>
+        </w:rPr>
+        <w:t xml:space="preserve"> </w:t>
+      </w:r>
+      <w:proofErr w:type="spellStart"/>
+      <w:r>
+        <w:rPr>
+          <w:rFonts w:ascii="Arial" w:hAnsi="Arial" w:cs="Arial"/>
+          <w:color w:val="222222"/>
+          <w:sz w:val="20"/>
+          <w:szCs w:val="20"/>
+          <w:shd w:val="clear" w:color="auto" w:fill="FFFFFF"/>
+        </w:rPr>
+        <w:t>devices</w:t>
+      </w:r>
+      <w:proofErr w:type="spellEnd"/>
+      <w:r>
+        <w:rPr>
+          <w:rFonts w:ascii="Arial" w:hAnsi="Arial" w:cs="Arial"/>
+          <w:color w:val="222222"/>
+          <w:sz w:val="20"/>
+          <w:szCs w:val="20"/>
+          <w:shd w:val="clear" w:color="auto" w:fill="FFFFFF"/>
+        </w:rPr>
+        <w:t xml:space="preserve"> </w:t>
+      </w:r>
+      <w:proofErr w:type="spellStart"/>
+      <w:r>
+        <w:rPr>
+          <w:rFonts w:ascii="Arial" w:hAnsi="Arial" w:cs="Arial"/>
+          <w:color w:val="222222"/>
+          <w:sz w:val="20"/>
+          <w:szCs w:val="20"/>
+          <w:shd w:val="clear" w:color="auto" w:fill="FFFFFF"/>
+        </w:rPr>
+        <w:t>for</w:t>
+      </w:r>
+      <w:proofErr w:type="spellEnd"/>
+      <w:r>
+        <w:rPr>
+          <w:rFonts w:ascii="Arial" w:hAnsi="Arial" w:cs="Arial"/>
+          <w:color w:val="222222"/>
+          <w:sz w:val="20"/>
+          <w:szCs w:val="20"/>
+          <w:shd w:val="clear" w:color="auto" w:fill="FFFFFF"/>
+        </w:rPr>
+        <w:t xml:space="preserve"> </w:t>
+      </w:r>
+      <w:proofErr w:type="spellStart"/>
+      <w:r>
+        <w:rPr>
+          <w:rFonts w:ascii="Arial" w:hAnsi="Arial" w:cs="Arial"/>
+          <w:color w:val="222222"/>
+          <w:sz w:val="20"/>
+          <w:szCs w:val="20"/>
+          <w:shd w:val="clear" w:color="auto" w:fill="FFFFFF"/>
+        </w:rPr>
+        <w:t>hand</w:t>
+      </w:r>
+      <w:proofErr w:type="spellEnd"/>
+      <w:r>
+        <w:rPr>
+          <w:rFonts w:ascii="Arial" w:hAnsi="Arial" w:cs="Arial"/>
+          <w:color w:val="222222"/>
+          <w:sz w:val="20"/>
+          <w:szCs w:val="20"/>
+          <w:shd w:val="clear" w:color="auto" w:fill="FFFFFF"/>
+        </w:rPr>
+        <w:t xml:space="preserve"> </w:t>
+      </w:r>
+      <w:proofErr w:type="spellStart"/>
+      <w:r>
+        <w:rPr>
+          <w:rFonts w:ascii="Arial" w:hAnsi="Arial" w:cs="Arial"/>
+          <w:color w:val="222222"/>
+          <w:sz w:val="20"/>
+          <w:szCs w:val="20"/>
+          <w:shd w:val="clear" w:color="auto" w:fill="FFFFFF"/>
+        </w:rPr>
+        <w:t>assistance</w:t>
+      </w:r>
+      <w:proofErr w:type="spellEnd"/>
+      <w:r>
+        <w:rPr>
+          <w:rFonts w:ascii="Arial" w:hAnsi="Arial" w:cs="Arial"/>
+          <w:color w:val="222222"/>
+          <w:sz w:val="20"/>
+          <w:szCs w:val="20"/>
+          <w:shd w:val="clear" w:color="auto" w:fill="FFFFFF"/>
+        </w:rPr>
+        <w:t xml:space="preserve"> and </w:t>
+      </w:r>
+      <w:proofErr w:type="spellStart"/>
+      <w:r>
+        <w:rPr>
+          <w:rFonts w:ascii="Arial" w:hAnsi="Arial" w:cs="Arial"/>
+          <w:color w:val="222222"/>
+          <w:sz w:val="20"/>
+          <w:szCs w:val="20"/>
+          <w:shd w:val="clear" w:color="auto" w:fill="FFFFFF"/>
+        </w:rPr>
+        <w:t>rehabilitation</w:t>
+      </w:r>
+      <w:proofErr w:type="spellEnd"/>
+      <w:r>
+        <w:rPr>
+          <w:rFonts w:ascii="Arial" w:hAnsi="Arial" w:cs="Arial"/>
+          <w:color w:val="222222"/>
+          <w:sz w:val="20"/>
+          <w:szCs w:val="20"/>
+          <w:shd w:val="clear" w:color="auto" w:fill="FFFFFF"/>
+        </w:rPr>
+        <w:t xml:space="preserve">: A comprehensive </w:t>
+      </w:r>
+      <w:proofErr w:type="spellStart"/>
+      <w:r>
+        <w:rPr>
+          <w:rFonts w:ascii="Arial" w:hAnsi="Arial" w:cs="Arial"/>
+          <w:color w:val="222222"/>
+          <w:sz w:val="20"/>
+          <w:szCs w:val="20"/>
+          <w:shd w:val="clear" w:color="auto" w:fill="FFFFFF"/>
+        </w:rPr>
+        <w:t>analysis</w:t>
+      </w:r>
+      <w:proofErr w:type="spellEnd"/>
+      <w:r>
+        <w:rPr>
+          <w:rFonts w:ascii="Arial" w:hAnsi="Arial" w:cs="Arial"/>
+          <w:color w:val="222222"/>
+          <w:sz w:val="20"/>
+          <w:szCs w:val="20"/>
+          <w:shd w:val="clear" w:color="auto" w:fill="FFFFFF"/>
+        </w:rPr>
+        <w:t xml:space="preserve"> </w:t>
+      </w:r>
+      <w:proofErr w:type="spellStart"/>
+      <w:r>
+        <w:rPr>
+          <w:rFonts w:ascii="Arial" w:hAnsi="Arial" w:cs="Arial"/>
+          <w:color w:val="222222"/>
+          <w:sz w:val="20"/>
+          <w:szCs w:val="20"/>
+          <w:shd w:val="clear" w:color="auto" w:fill="FFFFFF"/>
+        </w:rPr>
+        <w:t>of</w:t>
+      </w:r>
+      <w:proofErr w:type="spellEnd"/>
+      <w:r>
+        <w:rPr>
+          <w:rFonts w:ascii="Arial" w:hAnsi="Arial" w:cs="Arial"/>
+          <w:color w:val="222222"/>
+          <w:sz w:val="20"/>
+          <w:szCs w:val="20"/>
+          <w:shd w:val="clear" w:color="auto" w:fill="FFFFFF"/>
+        </w:rPr>
+        <w:t xml:space="preserve"> </w:t>
+      </w:r>
+      <w:proofErr w:type="spellStart"/>
+      <w:r>
+        <w:rPr>
+          <w:rFonts w:ascii="Arial" w:hAnsi="Arial" w:cs="Arial"/>
+          <w:color w:val="222222"/>
+          <w:sz w:val="20"/>
+          <w:szCs w:val="20"/>
+          <w:shd w:val="clear" w:color="auto" w:fill="FFFFFF"/>
+        </w:rPr>
+        <w:t>state</w:t>
+      </w:r>
+      <w:proofErr w:type="spellEnd"/>
+      <w:r>
+        <w:rPr>
+          <w:rFonts w:ascii="Arial" w:hAnsi="Arial" w:cs="Arial"/>
+          <w:color w:val="222222"/>
+          <w:sz w:val="20"/>
+          <w:szCs w:val="20"/>
+          <w:shd w:val="clear" w:color="auto" w:fill="FFFFFF"/>
+        </w:rPr>
+        <w:t>-</w:t>
+      </w:r>
+      <w:proofErr w:type="spellStart"/>
+      <w:r>
+        <w:rPr>
+          <w:rFonts w:ascii="Arial" w:hAnsi="Arial" w:cs="Arial"/>
+          <w:color w:val="222222"/>
+          <w:sz w:val="20"/>
+          <w:szCs w:val="20"/>
+          <w:shd w:val="clear" w:color="auto" w:fill="FFFFFF"/>
+        </w:rPr>
+        <w:t>of</w:t>
+      </w:r>
+      <w:proofErr w:type="spellEnd"/>
+      <w:r>
+        <w:rPr>
+          <w:rFonts w:ascii="Arial" w:hAnsi="Arial" w:cs="Arial"/>
+          <w:color w:val="222222"/>
+          <w:sz w:val="20"/>
+          <w:szCs w:val="20"/>
+          <w:shd w:val="clear" w:color="auto" w:fill="FFFFFF"/>
+        </w:rPr>
+        <w:t>-</w:t>
       </w:r>
       <w:proofErr w:type="spellStart"/>
       <w:r>
@@ -3716,262 +3791,106 @@
           <w:szCs w:val="20"/>
           <w:shd w:val="clear" w:color="auto" w:fill="FFFFFF"/>
         </w:rPr>
-        <w:t xml:space="preserve"> </w:t>
-      </w:r>
-      <w:proofErr w:type="spellStart"/>
-      <w:r>
-        <w:rPr>
-          <w:rFonts w:ascii="Arial" w:hAnsi="Arial" w:cs="Arial"/>
-          <w:color w:val="222222"/>
-          <w:sz w:val="20"/>
-          <w:szCs w:val="20"/>
-          <w:shd w:val="clear" w:color="auto" w:fill="FFFFFF"/>
-        </w:rPr>
-        <w:t>design</w:t>
-      </w:r>
-      <w:proofErr w:type="spellEnd"/>
-      <w:r>
-        <w:rPr>
-          <w:rFonts w:ascii="Arial" w:hAnsi="Arial" w:cs="Arial"/>
-          <w:color w:val="222222"/>
-          <w:sz w:val="20"/>
-          <w:szCs w:val="20"/>
-          <w:shd w:val="clear" w:color="auto" w:fill="FFFFFF"/>
-        </w:rPr>
-        <w:t xml:space="preserve"> </w:t>
-      </w:r>
-      <w:proofErr w:type="spellStart"/>
-      <w:r>
-        <w:rPr>
-          <w:rFonts w:ascii="Arial" w:hAnsi="Arial" w:cs="Arial"/>
-          <w:color w:val="222222"/>
-          <w:sz w:val="20"/>
-          <w:szCs w:val="20"/>
-          <w:shd w:val="clear" w:color="auto" w:fill="FFFFFF"/>
-        </w:rPr>
-        <w:t>requirements</w:t>
-      </w:r>
-      <w:proofErr w:type="spellEnd"/>
-      <w:r>
-        <w:rPr>
-          <w:rFonts w:ascii="Arial" w:hAnsi="Arial" w:cs="Arial"/>
-          <w:color w:val="222222"/>
-          <w:sz w:val="20"/>
-          <w:szCs w:val="20"/>
-          <w:shd w:val="clear" w:color="auto" w:fill="FFFFFF"/>
-        </w:rPr>
-        <w:t xml:space="preserve"> </w:t>
-      </w:r>
-      <w:proofErr w:type="spellStart"/>
-      <w:r>
-        <w:rPr>
-          <w:rFonts w:ascii="Arial" w:hAnsi="Arial" w:cs="Arial"/>
-          <w:color w:val="222222"/>
-          <w:sz w:val="20"/>
-          <w:szCs w:val="20"/>
-          <w:shd w:val="clear" w:color="auto" w:fill="FFFFFF"/>
-        </w:rPr>
-        <w:t>for</w:t>
-      </w:r>
-      <w:proofErr w:type="spellEnd"/>
-      <w:r>
-        <w:rPr>
-          <w:rFonts w:ascii="Arial" w:hAnsi="Arial" w:cs="Arial"/>
-          <w:color w:val="222222"/>
-          <w:sz w:val="20"/>
-          <w:szCs w:val="20"/>
-          <w:shd w:val="clear" w:color="auto" w:fill="FFFFFF"/>
-        </w:rPr>
-        <w:t xml:space="preserve"> </w:t>
-      </w:r>
-      <w:proofErr w:type="spellStart"/>
-      <w:r>
-        <w:rPr>
-          <w:rFonts w:ascii="Arial" w:hAnsi="Arial" w:cs="Arial"/>
-          <w:color w:val="222222"/>
-          <w:sz w:val="20"/>
-          <w:szCs w:val="20"/>
-          <w:shd w:val="clear" w:color="auto" w:fill="FFFFFF"/>
-        </w:rPr>
-        <w:t>an</w:t>
-      </w:r>
-      <w:proofErr w:type="spellEnd"/>
-      <w:r>
-        <w:rPr>
-          <w:rFonts w:ascii="Arial" w:hAnsi="Arial" w:cs="Arial"/>
-          <w:color w:val="222222"/>
-          <w:sz w:val="20"/>
-          <w:szCs w:val="20"/>
-          <w:shd w:val="clear" w:color="auto" w:fill="FFFFFF"/>
-        </w:rPr>
-        <w:t xml:space="preserve"> </w:t>
-      </w:r>
-      <w:proofErr w:type="spellStart"/>
-      <w:r>
-        <w:rPr>
-          <w:rFonts w:ascii="Arial" w:hAnsi="Arial" w:cs="Arial"/>
-          <w:color w:val="222222"/>
-          <w:sz w:val="20"/>
-          <w:szCs w:val="20"/>
-          <w:shd w:val="clear" w:color="auto" w:fill="FFFFFF"/>
-        </w:rPr>
-        <w:t>assistive</w:t>
-      </w:r>
-      <w:proofErr w:type="spellEnd"/>
-      <w:r>
-        <w:rPr>
-          <w:rFonts w:ascii="Arial" w:hAnsi="Arial" w:cs="Arial"/>
-          <w:color w:val="222222"/>
-          <w:sz w:val="20"/>
-          <w:szCs w:val="20"/>
-          <w:shd w:val="clear" w:color="auto" w:fill="FFFFFF"/>
-        </w:rPr>
-        <w:t xml:space="preserve"> </w:t>
-      </w:r>
-      <w:proofErr w:type="spellStart"/>
-      <w:r>
-        <w:rPr>
-          <w:rFonts w:ascii="Arial" w:hAnsi="Arial" w:cs="Arial"/>
-          <w:color w:val="222222"/>
-          <w:sz w:val="20"/>
-          <w:szCs w:val="20"/>
-          <w:shd w:val="clear" w:color="auto" w:fill="FFFFFF"/>
-        </w:rPr>
-        <w:t>powered</w:t>
-      </w:r>
-      <w:proofErr w:type="spellEnd"/>
-      <w:r>
-        <w:rPr>
-          <w:rFonts w:ascii="Arial" w:hAnsi="Arial" w:cs="Arial"/>
-          <w:color w:val="222222"/>
-          <w:sz w:val="20"/>
-          <w:szCs w:val="20"/>
-          <w:shd w:val="clear" w:color="auto" w:fill="FFFFFF"/>
-        </w:rPr>
-        <w:t xml:space="preserve"> </w:t>
-      </w:r>
-      <w:proofErr w:type="spellStart"/>
-      <w:r>
-        <w:rPr>
-          <w:rFonts w:ascii="Arial" w:hAnsi="Arial" w:cs="Arial"/>
-          <w:color w:val="222222"/>
-          <w:sz w:val="20"/>
-          <w:szCs w:val="20"/>
-          <w:shd w:val="clear" w:color="auto" w:fill="FFFFFF"/>
-        </w:rPr>
-        <w:t>hand</w:t>
-      </w:r>
-      <w:proofErr w:type="spellEnd"/>
-      <w:r>
-        <w:rPr>
-          <w:rFonts w:ascii="Arial" w:hAnsi="Arial" w:cs="Arial"/>
-          <w:color w:val="222222"/>
-          <w:sz w:val="20"/>
-          <w:szCs w:val="20"/>
-          <w:shd w:val="clear" w:color="auto" w:fill="FFFFFF"/>
-        </w:rPr>
-        <w:t xml:space="preserve"> </w:t>
-      </w:r>
-      <w:proofErr w:type="spellStart"/>
-      <w:r>
-        <w:rPr>
-          <w:rFonts w:ascii="Arial" w:hAnsi="Arial" w:cs="Arial"/>
-          <w:color w:val="222222"/>
-          <w:sz w:val="20"/>
-          <w:szCs w:val="20"/>
-          <w:shd w:val="clear" w:color="auto" w:fill="FFFFFF"/>
-        </w:rPr>
-        <w:t>exoskeleton</w:t>
-      </w:r>
-      <w:proofErr w:type="spellEnd"/>
-      <w:r>
-        <w:rPr>
-          <w:rFonts w:ascii="Arial" w:hAnsi="Arial" w:cs="Arial"/>
-          <w:color w:val="222222"/>
-          <w:sz w:val="20"/>
-          <w:szCs w:val="20"/>
-          <w:shd w:val="clear" w:color="auto" w:fill="FFFFFF"/>
-        </w:rPr>
-        <w:t xml:space="preserve">: A </w:t>
-      </w:r>
-      <w:proofErr w:type="spellStart"/>
-      <w:r>
-        <w:rPr>
-          <w:rFonts w:ascii="Arial" w:hAnsi="Arial" w:cs="Arial"/>
-          <w:color w:val="222222"/>
-          <w:sz w:val="20"/>
-          <w:szCs w:val="20"/>
-          <w:shd w:val="clear" w:color="auto" w:fill="FFFFFF"/>
-        </w:rPr>
-        <w:t>pilot</w:t>
-      </w:r>
-      <w:proofErr w:type="spellEnd"/>
-      <w:r>
-        <w:rPr>
-          <w:rFonts w:ascii="Arial" w:hAnsi="Arial" w:cs="Arial"/>
-          <w:color w:val="222222"/>
-          <w:sz w:val="20"/>
-          <w:szCs w:val="20"/>
-          <w:shd w:val="clear" w:color="auto" w:fill="FFFFFF"/>
-        </w:rPr>
-        <w:t xml:space="preserve"> </w:t>
-      </w:r>
-      <w:proofErr w:type="spellStart"/>
-      <w:r>
-        <w:rPr>
-          <w:rFonts w:ascii="Arial" w:hAnsi="Arial" w:cs="Arial"/>
-          <w:color w:val="222222"/>
-          <w:sz w:val="20"/>
-          <w:szCs w:val="20"/>
-          <w:shd w:val="clear" w:color="auto" w:fill="FFFFFF"/>
-        </w:rPr>
-        <w:t>explorative</w:t>
-      </w:r>
-      <w:proofErr w:type="spellEnd"/>
-      <w:r>
-        <w:rPr>
-          <w:rFonts w:ascii="Arial" w:hAnsi="Arial" w:cs="Arial"/>
-          <w:color w:val="222222"/>
-          <w:sz w:val="20"/>
-          <w:szCs w:val="20"/>
-          <w:shd w:val="clear" w:color="auto" w:fill="FFFFFF"/>
-        </w:rPr>
-        <w:t xml:space="preserve"> interview </w:t>
-      </w:r>
-      <w:proofErr w:type="spellStart"/>
-      <w:r>
-        <w:rPr>
-          <w:rFonts w:ascii="Arial" w:hAnsi="Arial" w:cs="Arial"/>
-          <w:color w:val="222222"/>
-          <w:sz w:val="20"/>
-          <w:szCs w:val="20"/>
-          <w:shd w:val="clear" w:color="auto" w:fill="FFFFFF"/>
-        </w:rPr>
-        <w:t>study</w:t>
-      </w:r>
-      <w:proofErr w:type="spellEnd"/>
-      <w:r>
-        <w:rPr>
-          <w:rFonts w:ascii="Arial" w:hAnsi="Arial" w:cs="Arial"/>
-          <w:color w:val="222222"/>
-          <w:sz w:val="20"/>
-          <w:szCs w:val="20"/>
-          <w:shd w:val="clear" w:color="auto" w:fill="FFFFFF"/>
-        </w:rPr>
-        <w:t xml:space="preserve"> and case series. </w:t>
-      </w:r>
-      <w:proofErr w:type="spellStart"/>
-      <w:r>
-        <w:rPr>
-          <w:rFonts w:ascii="Arial" w:hAnsi="Arial" w:cs="Arial"/>
-          <w:i/>
-          <w:iCs/>
-          <w:color w:val="222222"/>
-          <w:sz w:val="20"/>
-          <w:szCs w:val="20"/>
-          <w:shd w:val="clear" w:color="auto" w:fill="FFFFFF"/>
-        </w:rPr>
-        <w:t>Prosthetics</w:t>
+        <w:t xml:space="preserve">-art </w:t>
+      </w:r>
+      <w:proofErr w:type="spellStart"/>
+      <w:r>
+        <w:rPr>
+          <w:rFonts w:ascii="Arial" w:hAnsi="Arial" w:cs="Arial"/>
+          <w:color w:val="222222"/>
+          <w:sz w:val="20"/>
+          <w:szCs w:val="20"/>
+          <w:shd w:val="clear" w:color="auto" w:fill="FFFFFF"/>
+        </w:rPr>
+        <w:t>technologies</w:t>
+      </w:r>
+      <w:proofErr w:type="spellEnd"/>
+      <w:r>
+        <w:rPr>
+          <w:rFonts w:ascii="Arial" w:hAnsi="Arial" w:cs="Arial"/>
+          <w:color w:val="222222"/>
+          <w:sz w:val="20"/>
+          <w:szCs w:val="20"/>
+          <w:shd w:val="clear" w:color="auto" w:fill="FFFFFF"/>
+        </w:rPr>
+        <w:t>. </w:t>
+      </w:r>
+      <w:r>
+        <w:rPr>
+          <w:rFonts w:ascii="Arial" w:hAnsi="Arial" w:cs="Arial"/>
+          <w:i/>
+          <w:iCs/>
+          <w:color w:val="222222"/>
+          <w:sz w:val="20"/>
+          <w:szCs w:val="20"/>
+          <w:shd w:val="clear" w:color="auto" w:fill="FFFFFF"/>
+        </w:rPr>
+        <w:t xml:space="preserve">IEEE </w:t>
+      </w:r>
+      <w:proofErr w:type="spellStart"/>
+      <w:r>
+        <w:rPr>
+          <w:rFonts w:ascii="Arial" w:hAnsi="Arial" w:cs="Arial"/>
+          <w:i/>
+          <w:iCs/>
+          <w:color w:val="222222"/>
+          <w:sz w:val="20"/>
+          <w:szCs w:val="20"/>
+          <w:shd w:val="clear" w:color="auto" w:fill="FFFFFF"/>
+        </w:rPr>
+        <w:t>Transactions</w:t>
+      </w:r>
+      <w:proofErr w:type="spellEnd"/>
+      <w:r>
+        <w:rPr>
+          <w:rFonts w:ascii="Arial" w:hAnsi="Arial" w:cs="Arial"/>
+          <w:i/>
+          <w:iCs/>
+          <w:color w:val="222222"/>
+          <w:sz w:val="20"/>
+          <w:szCs w:val="20"/>
+          <w:shd w:val="clear" w:color="auto" w:fill="FFFFFF"/>
+        </w:rPr>
+        <w:t xml:space="preserve"> </w:t>
+      </w:r>
+      <w:proofErr w:type="spellStart"/>
+      <w:r>
+        <w:rPr>
+          <w:rFonts w:ascii="Arial" w:hAnsi="Arial" w:cs="Arial"/>
+          <w:i/>
+          <w:iCs/>
+          <w:color w:val="222222"/>
+          <w:sz w:val="20"/>
+          <w:szCs w:val="20"/>
+          <w:shd w:val="clear" w:color="auto" w:fill="FFFFFF"/>
+        </w:rPr>
+        <w:t>on</w:t>
+      </w:r>
+      <w:proofErr w:type="spellEnd"/>
+      <w:r>
+        <w:rPr>
+          <w:rFonts w:ascii="Arial" w:hAnsi="Arial" w:cs="Arial"/>
+          <w:i/>
+          <w:iCs/>
+          <w:color w:val="222222"/>
+          <w:sz w:val="20"/>
+          <w:szCs w:val="20"/>
+          <w:shd w:val="clear" w:color="auto" w:fill="FFFFFF"/>
+        </w:rPr>
+        <w:t xml:space="preserve"> Medical </w:t>
+      </w:r>
+      <w:proofErr w:type="spellStart"/>
+      <w:r>
+        <w:rPr>
+          <w:rFonts w:ascii="Arial" w:hAnsi="Arial" w:cs="Arial"/>
+          <w:i/>
+          <w:iCs/>
+          <w:color w:val="222222"/>
+          <w:sz w:val="20"/>
+          <w:szCs w:val="20"/>
+          <w:shd w:val="clear" w:color="auto" w:fill="FFFFFF"/>
+        </w:rPr>
+        <w:t>Robotics</w:t>
       </w:r>
       <w:proofErr w:type="spellEnd"/>
       <w:r>
@@ -3997,33 +3916,242 @@
           <w:szCs w:val="20"/>
           <w:shd w:val="clear" w:color="auto" w:fill="FFFFFF"/>
         </w:rPr>
-        <w:t>Orthotics</w:t>
-      </w:r>
-      <w:proofErr w:type="spellEnd"/>
-      <w:r>
-        <w:rPr>
-          <w:rFonts w:ascii="Arial" w:hAnsi="Arial" w:cs="Arial"/>
-          <w:i/>
-          <w:iCs/>
-          <w:color w:val="222222"/>
-          <w:sz w:val="20"/>
-          <w:szCs w:val="20"/>
-          <w:shd w:val="clear" w:color="auto" w:fill="FFFFFF"/>
-        </w:rPr>
-        <w:t xml:space="preserve"> International</w:t>
-      </w:r>
-      <w:r>
-        <w:rPr>
-          <w:rFonts w:ascii="Arial" w:hAnsi="Arial" w:cs="Arial"/>
-          <w:color w:val="222222"/>
-          <w:sz w:val="20"/>
-          <w:szCs w:val="20"/>
-          <w:shd w:val="clear" w:color="auto" w:fill="FFFFFF"/>
-        </w:rPr>
-        <w:t>, 0309364620963943.</w:t>
+        <w:t>Bionics</w:t>
+      </w:r>
+      <w:proofErr w:type="spellEnd"/>
+      <w:r>
+        <w:rPr>
+          <w:rFonts w:ascii="Arial" w:hAnsi="Arial" w:cs="Arial"/>
+          <w:color w:val="222222"/>
+          <w:sz w:val="20"/>
+          <w:szCs w:val="20"/>
+          <w:shd w:val="clear" w:color="auto" w:fill="FFFFFF"/>
+        </w:rPr>
+        <w:t>, </w:t>
+      </w:r>
+      <w:r>
+        <w:rPr>
+          <w:rFonts w:ascii="Arial" w:hAnsi="Arial" w:cs="Arial"/>
+          <w:i/>
+          <w:iCs/>
+          <w:color w:val="222222"/>
+          <w:sz w:val="20"/>
+          <w:szCs w:val="20"/>
+          <w:shd w:val="clear" w:color="auto" w:fill="FFFFFF"/>
+        </w:rPr>
+        <w:t>3</w:t>
+      </w:r>
+      <w:r>
+        <w:rPr>
+          <w:rFonts w:ascii="Arial" w:hAnsi="Arial" w:cs="Arial"/>
+          <w:color w:val="222222"/>
+          <w:sz w:val="20"/>
+          <w:szCs w:val="20"/>
+          <w:shd w:val="clear" w:color="auto" w:fill="FFFFFF"/>
+        </w:rPr>
+        <w:t>(2), 525-538.</w:t>
       </w:r>
     </w:p>
-    <w:p/>
+    <w:p>
+      <w:pPr>
+        <w:autoSpaceDE w:val="0"/>
+        <w:autoSpaceDN w:val="0"/>
+        <w:adjustRightInd w:val="0"/>
+        <w:spacing w:after="0" w:line="240" w:lineRule="auto"/>
+        <w:rPr>
+          <w:rFonts w:ascii="Arial" w:hAnsi="Arial" w:cs="Arial"/>
+          <w:color w:val="222222"/>
+          <w:sz w:val="20"/>
+          <w:szCs w:val="20"/>
+          <w:shd w:val="clear" w:color="auto" w:fill="FFFFFF"/>
+        </w:rPr>
+      </w:pPr>
+    </w:p>
+    <w:p>
+      <w:pPr>
+        <w:pStyle w:val="Ttulo3"/>
+        <w:rPr>
+          <w:shd w:val="clear" w:color="auto" w:fill="FFFFFF"/>
+        </w:rPr>
+      </w:pPr>
+      <w:r>
+        <w:rPr>
+          <w:shd w:val="clear" w:color="auto" w:fill="FFFFFF"/>
+        </w:rPr>
+        <w:t>Rosen et al 2019</w:t>
+      </w:r>
+    </w:p>
+    <w:p>
+      <w:pPr>
+        <w:autoSpaceDE w:val="0"/>
+        <w:autoSpaceDN w:val="0"/>
+        <w:adjustRightInd w:val="0"/>
+        <w:spacing w:after="0" w:line="240" w:lineRule="auto"/>
+        <w:rPr>
+          <w:rFonts w:ascii="Arial" w:hAnsi="Arial" w:cs="Arial"/>
+          <w:color w:val="222222"/>
+          <w:sz w:val="20"/>
+          <w:szCs w:val="20"/>
+          <w:shd w:val="clear" w:color="auto" w:fill="FFFFFF"/>
+        </w:rPr>
+      </w:pPr>
+      <w:r>
+        <w:rPr>
+          <w:rFonts w:ascii="Arial" w:hAnsi="Arial" w:cs="Arial"/>
+          <w:color w:val="222222"/>
+          <w:sz w:val="20"/>
+          <w:szCs w:val="20"/>
+          <w:shd w:val="clear" w:color="auto" w:fill="FFFFFF"/>
+        </w:rPr>
+        <w:t>Rosen, J. (Ed.). (2019). </w:t>
+      </w:r>
+      <w:proofErr w:type="gramStart"/>
+      <w:r>
+        <w:rPr>
+          <w:rFonts w:ascii="Arial" w:hAnsi="Arial" w:cs="Arial"/>
+          <w:i/>
+          <w:iCs/>
+          <w:color w:val="222222"/>
+          <w:sz w:val="20"/>
+          <w:szCs w:val="20"/>
+          <w:shd w:val="clear" w:color="auto" w:fill="FFFFFF"/>
+        </w:rPr>
+        <w:t>Wearable</w:t>
+      </w:r>
+      <w:proofErr w:type="gramEnd"/>
+      <w:r>
+        <w:rPr>
+          <w:rFonts w:ascii="Arial" w:hAnsi="Arial" w:cs="Arial"/>
+          <w:i/>
+          <w:iCs/>
+          <w:color w:val="222222"/>
+          <w:sz w:val="20"/>
+          <w:szCs w:val="20"/>
+          <w:shd w:val="clear" w:color="auto" w:fill="FFFFFF"/>
+        </w:rPr>
+        <w:t xml:space="preserve"> </w:t>
+      </w:r>
+      <w:proofErr w:type="spellStart"/>
+      <w:r>
+        <w:rPr>
+          <w:rFonts w:ascii="Arial" w:hAnsi="Arial" w:cs="Arial"/>
+          <w:i/>
+          <w:iCs/>
+          <w:color w:val="222222"/>
+          <w:sz w:val="20"/>
+          <w:szCs w:val="20"/>
+          <w:shd w:val="clear" w:color="auto" w:fill="FFFFFF"/>
+        </w:rPr>
+        <w:t>robotics</w:t>
+      </w:r>
+      <w:proofErr w:type="spellEnd"/>
+      <w:r>
+        <w:rPr>
+          <w:rFonts w:ascii="Arial" w:hAnsi="Arial" w:cs="Arial"/>
+          <w:i/>
+          <w:iCs/>
+          <w:color w:val="222222"/>
+          <w:sz w:val="20"/>
+          <w:szCs w:val="20"/>
+          <w:shd w:val="clear" w:color="auto" w:fill="FFFFFF"/>
+        </w:rPr>
+        <w:t xml:space="preserve">: </w:t>
+      </w:r>
+      <w:proofErr w:type="spellStart"/>
+      <w:r>
+        <w:rPr>
+          <w:rFonts w:ascii="Arial" w:hAnsi="Arial" w:cs="Arial"/>
+          <w:i/>
+          <w:iCs/>
+          <w:color w:val="222222"/>
+          <w:sz w:val="20"/>
+          <w:szCs w:val="20"/>
+          <w:shd w:val="clear" w:color="auto" w:fill="FFFFFF"/>
+        </w:rPr>
+        <w:t>Systems</w:t>
+      </w:r>
+      <w:proofErr w:type="spellEnd"/>
+      <w:r>
+        <w:rPr>
+          <w:rFonts w:ascii="Arial" w:hAnsi="Arial" w:cs="Arial"/>
+          <w:i/>
+          <w:iCs/>
+          <w:color w:val="222222"/>
+          <w:sz w:val="20"/>
+          <w:szCs w:val="20"/>
+          <w:shd w:val="clear" w:color="auto" w:fill="FFFFFF"/>
+        </w:rPr>
+        <w:t xml:space="preserve"> and </w:t>
+      </w:r>
+      <w:proofErr w:type="spellStart"/>
+      <w:r>
+        <w:rPr>
+          <w:rFonts w:ascii="Arial" w:hAnsi="Arial" w:cs="Arial"/>
+          <w:i/>
+          <w:iCs/>
+          <w:color w:val="222222"/>
+          <w:sz w:val="20"/>
+          <w:szCs w:val="20"/>
+          <w:shd w:val="clear" w:color="auto" w:fill="FFFFFF"/>
+        </w:rPr>
+        <w:t>applications</w:t>
+      </w:r>
+      <w:proofErr w:type="spellEnd"/>
+      <w:r>
+        <w:rPr>
+          <w:rFonts w:ascii="Arial" w:hAnsi="Arial" w:cs="Arial"/>
+          <w:color w:val="222222"/>
+          <w:sz w:val="20"/>
+          <w:szCs w:val="20"/>
+          <w:shd w:val="clear" w:color="auto" w:fill="FFFFFF"/>
+        </w:rPr>
+        <w:t xml:space="preserve">. </w:t>
+      </w:r>
+      <w:proofErr w:type="spellStart"/>
+      <w:r>
+        <w:rPr>
+          <w:rFonts w:ascii="Arial" w:hAnsi="Arial" w:cs="Arial"/>
+          <w:color w:val="222222"/>
+          <w:sz w:val="20"/>
+          <w:szCs w:val="20"/>
+          <w:shd w:val="clear" w:color="auto" w:fill="FFFFFF"/>
+        </w:rPr>
+        <w:t>Academic</w:t>
+      </w:r>
+      <w:proofErr w:type="spellEnd"/>
+      <w:r>
+        <w:rPr>
+          <w:rFonts w:ascii="Arial" w:hAnsi="Arial" w:cs="Arial"/>
+          <w:color w:val="222222"/>
+          <w:sz w:val="20"/>
+          <w:szCs w:val="20"/>
+          <w:shd w:val="clear" w:color="auto" w:fill="FFFFFF"/>
+        </w:rPr>
+        <w:t xml:space="preserve"> </w:t>
+      </w:r>
+      <w:proofErr w:type="spellStart"/>
+      <w:r>
+        <w:rPr>
+          <w:rFonts w:ascii="Arial" w:hAnsi="Arial" w:cs="Arial"/>
+          <w:color w:val="222222"/>
+          <w:sz w:val="20"/>
+          <w:szCs w:val="20"/>
+          <w:shd w:val="clear" w:color="auto" w:fill="FFFFFF"/>
+        </w:rPr>
+        <w:t>Press</w:t>
+      </w:r>
+      <w:proofErr w:type="spellEnd"/>
+      <w:r>
+        <w:rPr>
+          <w:rFonts w:ascii="Arial" w:hAnsi="Arial" w:cs="Arial"/>
+          <w:color w:val="222222"/>
+          <w:sz w:val="20"/>
+          <w:szCs w:val="20"/>
+          <w:shd w:val="clear" w:color="auto" w:fill="FFFFFF"/>
+        </w:rPr>
+        <w:t>.</w:t>
+      </w:r>
+    </w:p>
     <w:p>
       <w:pPr>
         <w:autoSpaceDE w:val="0"/>
@@ -4031,6 +4159,2386 @@
         <w:adjustRightInd w:val="0"/>
         <w:spacing w:after="0" w:line="240" w:lineRule="auto"/>
       </w:pPr>
+    </w:p>
+    <w:p>
+      <w:pPr>
+        <w:pStyle w:val="Ttulo2"/>
+      </w:pPr>
+      <w:r>
+        <w:lastRenderedPageBreak/>
+        <w:t>Requerimientos</w:t>
+      </w:r>
+    </w:p>
+    <w:p>
+      <w:pPr>
+        <w:pStyle w:val="Ttulo3"/>
+      </w:pPr>
+      <w:proofErr w:type="spellStart"/>
+      <w:r>
+        <w:t>Boser</w:t>
+      </w:r>
+      <w:proofErr w:type="spellEnd"/>
+      <w:r>
+        <w:t xml:space="preserve"> et al 2020</w:t>
+      </w:r>
+    </w:p>
+    <w:p>
+      <w:proofErr w:type="spellStart"/>
+      <w:r>
+        <w:rPr>
+          <w:rFonts w:ascii="Arial" w:hAnsi="Arial" w:cs="Arial"/>
+          <w:color w:val="222222"/>
+          <w:sz w:val="20"/>
+          <w:szCs w:val="20"/>
+          <w:shd w:val="clear" w:color="auto" w:fill="FFFFFF"/>
+        </w:rPr>
+        <w:t>Boser</w:t>
+      </w:r>
+      <w:proofErr w:type="spellEnd"/>
+      <w:r>
+        <w:rPr>
+          <w:rFonts w:ascii="Arial" w:hAnsi="Arial" w:cs="Arial"/>
+          <w:color w:val="222222"/>
+          <w:sz w:val="20"/>
+          <w:szCs w:val="20"/>
+          <w:shd w:val="clear" w:color="auto" w:fill="FFFFFF"/>
+        </w:rPr>
+        <w:t xml:space="preserve">, Q. A., Dawson, M. R., Schofield, J. S., </w:t>
+      </w:r>
+      <w:proofErr w:type="spellStart"/>
+      <w:r>
+        <w:rPr>
+          <w:rFonts w:ascii="Arial" w:hAnsi="Arial" w:cs="Arial"/>
+          <w:color w:val="222222"/>
+          <w:sz w:val="20"/>
+          <w:szCs w:val="20"/>
+          <w:shd w:val="clear" w:color="auto" w:fill="FFFFFF"/>
+        </w:rPr>
+        <w:t>Dziwenko</w:t>
+      </w:r>
+      <w:proofErr w:type="spellEnd"/>
+      <w:r>
+        <w:rPr>
+          <w:rFonts w:ascii="Arial" w:hAnsi="Arial" w:cs="Arial"/>
+          <w:color w:val="222222"/>
+          <w:sz w:val="20"/>
+          <w:szCs w:val="20"/>
+          <w:shd w:val="clear" w:color="auto" w:fill="FFFFFF"/>
+        </w:rPr>
+        <w:t xml:space="preserve">, G. Y., &amp; </w:t>
+      </w:r>
+      <w:proofErr w:type="spellStart"/>
+      <w:r>
+        <w:rPr>
+          <w:rFonts w:ascii="Arial" w:hAnsi="Arial" w:cs="Arial"/>
+          <w:color w:val="222222"/>
+          <w:sz w:val="20"/>
+          <w:szCs w:val="20"/>
+          <w:shd w:val="clear" w:color="auto" w:fill="FFFFFF"/>
+        </w:rPr>
+        <w:t>Hebert</w:t>
+      </w:r>
+      <w:proofErr w:type="spellEnd"/>
+      <w:r>
+        <w:rPr>
+          <w:rFonts w:ascii="Arial" w:hAnsi="Arial" w:cs="Arial"/>
+          <w:color w:val="222222"/>
+          <w:sz w:val="20"/>
+          <w:szCs w:val="20"/>
+          <w:shd w:val="clear" w:color="auto" w:fill="FFFFFF"/>
+        </w:rPr>
+        <w:t xml:space="preserve">, J. S. (2020). </w:t>
+      </w:r>
+      <w:proofErr w:type="spellStart"/>
+      <w:r>
+        <w:rPr>
+          <w:rFonts w:ascii="Arial" w:hAnsi="Arial" w:cs="Arial"/>
+          <w:color w:val="222222"/>
+          <w:sz w:val="20"/>
+          <w:szCs w:val="20"/>
+          <w:shd w:val="clear" w:color="auto" w:fill="FFFFFF"/>
+        </w:rPr>
+        <w:t>Defining</w:t>
+      </w:r>
+      <w:proofErr w:type="spellEnd"/>
+      <w:r>
+        <w:rPr>
+          <w:rFonts w:ascii="Arial" w:hAnsi="Arial" w:cs="Arial"/>
+          <w:color w:val="222222"/>
+          <w:sz w:val="20"/>
+          <w:szCs w:val="20"/>
+          <w:shd w:val="clear" w:color="auto" w:fill="FFFFFF"/>
+        </w:rPr>
+        <w:t xml:space="preserve"> </w:t>
+      </w:r>
+      <w:proofErr w:type="spellStart"/>
+      <w:r>
+        <w:rPr>
+          <w:rFonts w:ascii="Arial" w:hAnsi="Arial" w:cs="Arial"/>
+          <w:color w:val="222222"/>
+          <w:sz w:val="20"/>
+          <w:szCs w:val="20"/>
+          <w:shd w:val="clear" w:color="auto" w:fill="FFFFFF"/>
+        </w:rPr>
+        <w:t>the</w:t>
+      </w:r>
+      <w:proofErr w:type="spellEnd"/>
+      <w:r>
+        <w:rPr>
+          <w:rFonts w:ascii="Arial" w:hAnsi="Arial" w:cs="Arial"/>
+          <w:color w:val="222222"/>
+          <w:sz w:val="20"/>
+          <w:szCs w:val="20"/>
+          <w:shd w:val="clear" w:color="auto" w:fill="FFFFFF"/>
+        </w:rPr>
+        <w:t xml:space="preserve"> </w:t>
+      </w:r>
+      <w:proofErr w:type="spellStart"/>
+      <w:r>
+        <w:rPr>
+          <w:rFonts w:ascii="Arial" w:hAnsi="Arial" w:cs="Arial"/>
+          <w:color w:val="222222"/>
+          <w:sz w:val="20"/>
+          <w:szCs w:val="20"/>
+          <w:shd w:val="clear" w:color="auto" w:fill="FFFFFF"/>
+        </w:rPr>
+        <w:t>design</w:t>
+      </w:r>
+      <w:proofErr w:type="spellEnd"/>
+      <w:r>
+        <w:rPr>
+          <w:rFonts w:ascii="Arial" w:hAnsi="Arial" w:cs="Arial"/>
+          <w:color w:val="222222"/>
+          <w:sz w:val="20"/>
+          <w:szCs w:val="20"/>
+          <w:shd w:val="clear" w:color="auto" w:fill="FFFFFF"/>
+        </w:rPr>
+        <w:t xml:space="preserve"> </w:t>
+      </w:r>
+      <w:proofErr w:type="spellStart"/>
+      <w:r>
+        <w:rPr>
+          <w:rFonts w:ascii="Arial" w:hAnsi="Arial" w:cs="Arial"/>
+          <w:color w:val="222222"/>
+          <w:sz w:val="20"/>
+          <w:szCs w:val="20"/>
+          <w:shd w:val="clear" w:color="auto" w:fill="FFFFFF"/>
+        </w:rPr>
+        <w:t>requirements</w:t>
+      </w:r>
+      <w:proofErr w:type="spellEnd"/>
+      <w:r>
+        <w:rPr>
+          <w:rFonts w:ascii="Arial" w:hAnsi="Arial" w:cs="Arial"/>
+          <w:color w:val="222222"/>
+          <w:sz w:val="20"/>
+          <w:szCs w:val="20"/>
+          <w:shd w:val="clear" w:color="auto" w:fill="FFFFFF"/>
+        </w:rPr>
+        <w:t xml:space="preserve"> </w:t>
+      </w:r>
+      <w:proofErr w:type="spellStart"/>
+      <w:r>
+        <w:rPr>
+          <w:rFonts w:ascii="Arial" w:hAnsi="Arial" w:cs="Arial"/>
+          <w:color w:val="222222"/>
+          <w:sz w:val="20"/>
+          <w:szCs w:val="20"/>
+          <w:shd w:val="clear" w:color="auto" w:fill="FFFFFF"/>
+        </w:rPr>
+        <w:t>for</w:t>
+      </w:r>
+      <w:proofErr w:type="spellEnd"/>
+      <w:r>
+        <w:rPr>
+          <w:rFonts w:ascii="Arial" w:hAnsi="Arial" w:cs="Arial"/>
+          <w:color w:val="222222"/>
+          <w:sz w:val="20"/>
+          <w:szCs w:val="20"/>
+          <w:shd w:val="clear" w:color="auto" w:fill="FFFFFF"/>
+        </w:rPr>
+        <w:t xml:space="preserve"> </w:t>
+      </w:r>
+      <w:proofErr w:type="spellStart"/>
+      <w:r>
+        <w:rPr>
+          <w:rFonts w:ascii="Arial" w:hAnsi="Arial" w:cs="Arial"/>
+          <w:color w:val="222222"/>
+          <w:sz w:val="20"/>
+          <w:szCs w:val="20"/>
+          <w:shd w:val="clear" w:color="auto" w:fill="FFFFFF"/>
+        </w:rPr>
+        <w:t>an</w:t>
+      </w:r>
+      <w:proofErr w:type="spellEnd"/>
+      <w:r>
+        <w:rPr>
+          <w:rFonts w:ascii="Arial" w:hAnsi="Arial" w:cs="Arial"/>
+          <w:color w:val="222222"/>
+          <w:sz w:val="20"/>
+          <w:szCs w:val="20"/>
+          <w:shd w:val="clear" w:color="auto" w:fill="FFFFFF"/>
+        </w:rPr>
+        <w:t xml:space="preserve"> </w:t>
+      </w:r>
+      <w:proofErr w:type="spellStart"/>
+      <w:r>
+        <w:rPr>
+          <w:rFonts w:ascii="Arial" w:hAnsi="Arial" w:cs="Arial"/>
+          <w:color w:val="222222"/>
+          <w:sz w:val="20"/>
+          <w:szCs w:val="20"/>
+          <w:shd w:val="clear" w:color="auto" w:fill="FFFFFF"/>
+        </w:rPr>
+        <w:t>assistive</w:t>
+      </w:r>
+      <w:proofErr w:type="spellEnd"/>
+      <w:r>
+        <w:rPr>
+          <w:rFonts w:ascii="Arial" w:hAnsi="Arial" w:cs="Arial"/>
+          <w:color w:val="222222"/>
+          <w:sz w:val="20"/>
+          <w:szCs w:val="20"/>
+          <w:shd w:val="clear" w:color="auto" w:fill="FFFFFF"/>
+        </w:rPr>
+        <w:t xml:space="preserve"> </w:t>
+      </w:r>
+      <w:proofErr w:type="spellStart"/>
+      <w:r>
+        <w:rPr>
+          <w:rFonts w:ascii="Arial" w:hAnsi="Arial" w:cs="Arial"/>
+          <w:color w:val="222222"/>
+          <w:sz w:val="20"/>
+          <w:szCs w:val="20"/>
+          <w:shd w:val="clear" w:color="auto" w:fill="FFFFFF"/>
+        </w:rPr>
+        <w:t>powered</w:t>
+      </w:r>
+      <w:proofErr w:type="spellEnd"/>
+      <w:r>
+        <w:rPr>
+          <w:rFonts w:ascii="Arial" w:hAnsi="Arial" w:cs="Arial"/>
+          <w:color w:val="222222"/>
+          <w:sz w:val="20"/>
+          <w:szCs w:val="20"/>
+          <w:shd w:val="clear" w:color="auto" w:fill="FFFFFF"/>
+        </w:rPr>
+        <w:t xml:space="preserve"> </w:t>
+      </w:r>
+      <w:proofErr w:type="spellStart"/>
+      <w:r>
+        <w:rPr>
+          <w:rFonts w:ascii="Arial" w:hAnsi="Arial" w:cs="Arial"/>
+          <w:color w:val="222222"/>
+          <w:sz w:val="20"/>
+          <w:szCs w:val="20"/>
+          <w:shd w:val="clear" w:color="auto" w:fill="FFFFFF"/>
+        </w:rPr>
+        <w:t>hand</w:t>
+      </w:r>
+      <w:proofErr w:type="spellEnd"/>
+      <w:r>
+        <w:rPr>
+          <w:rFonts w:ascii="Arial" w:hAnsi="Arial" w:cs="Arial"/>
+          <w:color w:val="222222"/>
+          <w:sz w:val="20"/>
+          <w:szCs w:val="20"/>
+          <w:shd w:val="clear" w:color="auto" w:fill="FFFFFF"/>
+        </w:rPr>
+        <w:t xml:space="preserve"> </w:t>
+      </w:r>
+      <w:proofErr w:type="spellStart"/>
+      <w:r>
+        <w:rPr>
+          <w:rFonts w:ascii="Arial" w:hAnsi="Arial" w:cs="Arial"/>
+          <w:color w:val="222222"/>
+          <w:sz w:val="20"/>
+          <w:szCs w:val="20"/>
+          <w:shd w:val="clear" w:color="auto" w:fill="FFFFFF"/>
+        </w:rPr>
+        <w:t>exoskeleton</w:t>
+      </w:r>
+      <w:proofErr w:type="spellEnd"/>
+      <w:r>
+        <w:rPr>
+          <w:rFonts w:ascii="Arial" w:hAnsi="Arial" w:cs="Arial"/>
+          <w:color w:val="222222"/>
+          <w:sz w:val="20"/>
+          <w:szCs w:val="20"/>
+          <w:shd w:val="clear" w:color="auto" w:fill="FFFFFF"/>
+        </w:rPr>
+        <w:t xml:space="preserve">: A </w:t>
+      </w:r>
+      <w:proofErr w:type="spellStart"/>
+      <w:r>
+        <w:rPr>
+          <w:rFonts w:ascii="Arial" w:hAnsi="Arial" w:cs="Arial"/>
+          <w:color w:val="222222"/>
+          <w:sz w:val="20"/>
+          <w:szCs w:val="20"/>
+          <w:shd w:val="clear" w:color="auto" w:fill="FFFFFF"/>
+        </w:rPr>
+        <w:t>pilot</w:t>
+      </w:r>
+      <w:proofErr w:type="spellEnd"/>
+      <w:r>
+        <w:rPr>
+          <w:rFonts w:ascii="Arial" w:hAnsi="Arial" w:cs="Arial"/>
+          <w:color w:val="222222"/>
+          <w:sz w:val="20"/>
+          <w:szCs w:val="20"/>
+          <w:shd w:val="clear" w:color="auto" w:fill="FFFFFF"/>
+        </w:rPr>
+        <w:t xml:space="preserve"> </w:t>
+      </w:r>
+      <w:proofErr w:type="spellStart"/>
+      <w:r>
+        <w:rPr>
+          <w:rFonts w:ascii="Arial" w:hAnsi="Arial" w:cs="Arial"/>
+          <w:color w:val="222222"/>
+          <w:sz w:val="20"/>
+          <w:szCs w:val="20"/>
+          <w:shd w:val="clear" w:color="auto" w:fill="FFFFFF"/>
+        </w:rPr>
+        <w:t>explorative</w:t>
+      </w:r>
+      <w:proofErr w:type="spellEnd"/>
+      <w:r>
+        <w:rPr>
+          <w:rFonts w:ascii="Arial" w:hAnsi="Arial" w:cs="Arial"/>
+          <w:color w:val="222222"/>
+          <w:sz w:val="20"/>
+          <w:szCs w:val="20"/>
+          <w:shd w:val="clear" w:color="auto" w:fill="FFFFFF"/>
+        </w:rPr>
+        <w:t xml:space="preserve"> interview </w:t>
+      </w:r>
+      <w:proofErr w:type="spellStart"/>
+      <w:r>
+        <w:rPr>
+          <w:rFonts w:ascii="Arial" w:hAnsi="Arial" w:cs="Arial"/>
+          <w:color w:val="222222"/>
+          <w:sz w:val="20"/>
+          <w:szCs w:val="20"/>
+          <w:shd w:val="clear" w:color="auto" w:fill="FFFFFF"/>
+        </w:rPr>
+        <w:t>study</w:t>
+      </w:r>
+      <w:proofErr w:type="spellEnd"/>
+      <w:r>
+        <w:rPr>
+          <w:rFonts w:ascii="Arial" w:hAnsi="Arial" w:cs="Arial"/>
+          <w:color w:val="222222"/>
+          <w:sz w:val="20"/>
+          <w:szCs w:val="20"/>
+          <w:shd w:val="clear" w:color="auto" w:fill="FFFFFF"/>
+        </w:rPr>
+        <w:t xml:space="preserve"> and case series. </w:t>
+      </w:r>
+      <w:proofErr w:type="spellStart"/>
+      <w:r>
+        <w:rPr>
+          <w:rFonts w:ascii="Arial" w:hAnsi="Arial" w:cs="Arial"/>
+          <w:i/>
+          <w:iCs/>
+          <w:color w:val="222222"/>
+          <w:sz w:val="20"/>
+          <w:szCs w:val="20"/>
+          <w:shd w:val="clear" w:color="auto" w:fill="FFFFFF"/>
+        </w:rPr>
+        <w:t>Prosthetics</w:t>
+      </w:r>
+      <w:proofErr w:type="spellEnd"/>
+      <w:r>
+        <w:rPr>
+          <w:rFonts w:ascii="Arial" w:hAnsi="Arial" w:cs="Arial"/>
+          <w:i/>
+          <w:iCs/>
+          <w:color w:val="222222"/>
+          <w:sz w:val="20"/>
+          <w:szCs w:val="20"/>
+          <w:shd w:val="clear" w:color="auto" w:fill="FFFFFF"/>
+        </w:rPr>
+        <w:t xml:space="preserve"> and </w:t>
+      </w:r>
+      <w:proofErr w:type="spellStart"/>
+      <w:r>
+        <w:rPr>
+          <w:rFonts w:ascii="Arial" w:hAnsi="Arial" w:cs="Arial"/>
+          <w:i/>
+          <w:iCs/>
+          <w:color w:val="222222"/>
+          <w:sz w:val="20"/>
+          <w:szCs w:val="20"/>
+          <w:shd w:val="clear" w:color="auto" w:fill="FFFFFF"/>
+        </w:rPr>
+        <w:t>Orthotics</w:t>
+      </w:r>
+      <w:proofErr w:type="spellEnd"/>
+      <w:r>
+        <w:rPr>
+          <w:rFonts w:ascii="Arial" w:hAnsi="Arial" w:cs="Arial"/>
+          <w:i/>
+          <w:iCs/>
+          <w:color w:val="222222"/>
+          <w:sz w:val="20"/>
+          <w:szCs w:val="20"/>
+          <w:shd w:val="clear" w:color="auto" w:fill="FFFFFF"/>
+        </w:rPr>
+        <w:t xml:space="preserve"> International</w:t>
+      </w:r>
+      <w:r>
+        <w:rPr>
+          <w:rFonts w:ascii="Arial" w:hAnsi="Arial" w:cs="Arial"/>
+          <w:color w:val="222222"/>
+          <w:sz w:val="20"/>
+          <w:szCs w:val="20"/>
+          <w:shd w:val="clear" w:color="auto" w:fill="FFFFFF"/>
+        </w:rPr>
+        <w:t>, 0309364620963943.</w:t>
+      </w:r>
+    </w:p>
+    <w:p>
+      <w:pPr>
+        <w:pStyle w:val="Ttulo3"/>
+        <w:rPr>
+          <w:shd w:val="clear" w:color="auto" w:fill="FFFFFF"/>
+        </w:rPr>
+      </w:pPr>
+      <w:r>
+        <w:rPr>
+          <w:shd w:val="clear" w:color="auto" w:fill="FFFFFF"/>
+        </w:rPr>
+        <w:t>Randazzo</w:t>
+      </w:r>
+      <w:r>
+        <w:rPr>
+          <w:shd w:val="clear" w:color="auto" w:fill="FFFFFF"/>
+        </w:rPr>
+        <w:t xml:space="preserve"> et al 2017</w:t>
+      </w:r>
+    </w:p>
+    <w:p>
+      <w:r>
+        <w:rPr>
+          <w:rFonts w:ascii="Arial" w:hAnsi="Arial" w:cs="Arial"/>
+          <w:color w:val="222222"/>
+          <w:sz w:val="20"/>
+          <w:szCs w:val="20"/>
+          <w:shd w:val="clear" w:color="auto" w:fill="FFFFFF"/>
+        </w:rPr>
+        <w:t xml:space="preserve">Randazzo, L., Iturrate, I., </w:t>
+      </w:r>
+      <w:proofErr w:type="spellStart"/>
+      <w:r>
+        <w:rPr>
+          <w:rFonts w:ascii="Arial" w:hAnsi="Arial" w:cs="Arial"/>
+          <w:color w:val="222222"/>
+          <w:sz w:val="20"/>
+          <w:szCs w:val="20"/>
+          <w:shd w:val="clear" w:color="auto" w:fill="FFFFFF"/>
+        </w:rPr>
+        <w:t>Perdikis</w:t>
+      </w:r>
+      <w:proofErr w:type="spellEnd"/>
+      <w:r>
+        <w:rPr>
+          <w:rFonts w:ascii="Arial" w:hAnsi="Arial" w:cs="Arial"/>
+          <w:color w:val="222222"/>
+          <w:sz w:val="20"/>
+          <w:szCs w:val="20"/>
+          <w:shd w:val="clear" w:color="auto" w:fill="FFFFFF"/>
+        </w:rPr>
+        <w:t xml:space="preserve">, S., &amp; Millán, J. D. R. (2017). mano: A </w:t>
+      </w:r>
+      <w:proofErr w:type="gramStart"/>
+      <w:r>
+        <w:rPr>
+          <w:rFonts w:ascii="Arial" w:hAnsi="Arial" w:cs="Arial"/>
+          <w:color w:val="222222"/>
+          <w:sz w:val="20"/>
+          <w:szCs w:val="20"/>
+          <w:shd w:val="clear" w:color="auto" w:fill="FFFFFF"/>
+        </w:rPr>
+        <w:t>wearable</w:t>
+      </w:r>
+      <w:proofErr w:type="gramEnd"/>
+      <w:r>
+        <w:rPr>
+          <w:rFonts w:ascii="Arial" w:hAnsi="Arial" w:cs="Arial"/>
+          <w:color w:val="222222"/>
+          <w:sz w:val="20"/>
+          <w:szCs w:val="20"/>
+          <w:shd w:val="clear" w:color="auto" w:fill="FFFFFF"/>
+        </w:rPr>
+        <w:t xml:space="preserve"> </w:t>
+      </w:r>
+      <w:proofErr w:type="spellStart"/>
+      <w:r>
+        <w:rPr>
+          <w:rFonts w:ascii="Arial" w:hAnsi="Arial" w:cs="Arial"/>
+          <w:color w:val="222222"/>
+          <w:sz w:val="20"/>
+          <w:szCs w:val="20"/>
+          <w:shd w:val="clear" w:color="auto" w:fill="FFFFFF"/>
+        </w:rPr>
+        <w:t>hand</w:t>
+      </w:r>
+      <w:proofErr w:type="spellEnd"/>
+      <w:r>
+        <w:rPr>
+          <w:rFonts w:ascii="Arial" w:hAnsi="Arial" w:cs="Arial"/>
+          <w:color w:val="222222"/>
+          <w:sz w:val="20"/>
+          <w:szCs w:val="20"/>
+          <w:shd w:val="clear" w:color="auto" w:fill="FFFFFF"/>
+        </w:rPr>
+        <w:t xml:space="preserve"> </w:t>
+      </w:r>
+      <w:proofErr w:type="spellStart"/>
+      <w:r>
+        <w:rPr>
+          <w:rFonts w:ascii="Arial" w:hAnsi="Arial" w:cs="Arial"/>
+          <w:color w:val="222222"/>
+          <w:sz w:val="20"/>
+          <w:szCs w:val="20"/>
+          <w:shd w:val="clear" w:color="auto" w:fill="FFFFFF"/>
+        </w:rPr>
+        <w:t>exoskeleton</w:t>
+      </w:r>
+      <w:proofErr w:type="spellEnd"/>
+      <w:r>
+        <w:rPr>
+          <w:rFonts w:ascii="Arial" w:hAnsi="Arial" w:cs="Arial"/>
+          <w:color w:val="222222"/>
+          <w:sz w:val="20"/>
+          <w:szCs w:val="20"/>
+          <w:shd w:val="clear" w:color="auto" w:fill="FFFFFF"/>
+        </w:rPr>
+        <w:t xml:space="preserve"> </w:t>
+      </w:r>
+      <w:proofErr w:type="spellStart"/>
+      <w:r>
+        <w:rPr>
+          <w:rFonts w:ascii="Arial" w:hAnsi="Arial" w:cs="Arial"/>
+          <w:color w:val="222222"/>
+          <w:sz w:val="20"/>
+          <w:szCs w:val="20"/>
+          <w:shd w:val="clear" w:color="auto" w:fill="FFFFFF"/>
+        </w:rPr>
+        <w:t>for</w:t>
+      </w:r>
+      <w:proofErr w:type="spellEnd"/>
+      <w:r>
+        <w:rPr>
+          <w:rFonts w:ascii="Arial" w:hAnsi="Arial" w:cs="Arial"/>
+          <w:color w:val="222222"/>
+          <w:sz w:val="20"/>
+          <w:szCs w:val="20"/>
+          <w:shd w:val="clear" w:color="auto" w:fill="FFFFFF"/>
+        </w:rPr>
+        <w:t xml:space="preserve"> </w:t>
+      </w:r>
+      <w:proofErr w:type="spellStart"/>
+      <w:r>
+        <w:rPr>
+          <w:rFonts w:ascii="Arial" w:hAnsi="Arial" w:cs="Arial"/>
+          <w:color w:val="222222"/>
+          <w:sz w:val="20"/>
+          <w:szCs w:val="20"/>
+          <w:shd w:val="clear" w:color="auto" w:fill="FFFFFF"/>
+        </w:rPr>
+        <w:t>activities</w:t>
+      </w:r>
+      <w:proofErr w:type="spellEnd"/>
+      <w:r>
+        <w:rPr>
+          <w:rFonts w:ascii="Arial" w:hAnsi="Arial" w:cs="Arial"/>
+          <w:color w:val="222222"/>
+          <w:sz w:val="20"/>
+          <w:szCs w:val="20"/>
+          <w:shd w:val="clear" w:color="auto" w:fill="FFFFFF"/>
+        </w:rPr>
+        <w:t xml:space="preserve"> </w:t>
+      </w:r>
+      <w:proofErr w:type="spellStart"/>
+      <w:r>
+        <w:rPr>
+          <w:rFonts w:ascii="Arial" w:hAnsi="Arial" w:cs="Arial"/>
+          <w:color w:val="222222"/>
+          <w:sz w:val="20"/>
+          <w:szCs w:val="20"/>
+          <w:shd w:val="clear" w:color="auto" w:fill="FFFFFF"/>
+        </w:rPr>
+        <w:t>of</w:t>
+      </w:r>
+      <w:proofErr w:type="spellEnd"/>
+      <w:r>
+        <w:rPr>
+          <w:rFonts w:ascii="Arial" w:hAnsi="Arial" w:cs="Arial"/>
+          <w:color w:val="222222"/>
+          <w:sz w:val="20"/>
+          <w:szCs w:val="20"/>
+          <w:shd w:val="clear" w:color="auto" w:fill="FFFFFF"/>
+        </w:rPr>
+        <w:t xml:space="preserve"> </w:t>
+      </w:r>
+      <w:proofErr w:type="spellStart"/>
+      <w:r>
+        <w:rPr>
+          <w:rFonts w:ascii="Arial" w:hAnsi="Arial" w:cs="Arial"/>
+          <w:color w:val="222222"/>
+          <w:sz w:val="20"/>
+          <w:szCs w:val="20"/>
+          <w:shd w:val="clear" w:color="auto" w:fill="FFFFFF"/>
+        </w:rPr>
+        <w:t>daily</w:t>
+      </w:r>
+      <w:proofErr w:type="spellEnd"/>
+      <w:r>
+        <w:rPr>
+          <w:rFonts w:ascii="Arial" w:hAnsi="Arial" w:cs="Arial"/>
+          <w:color w:val="222222"/>
+          <w:sz w:val="20"/>
+          <w:szCs w:val="20"/>
+          <w:shd w:val="clear" w:color="auto" w:fill="FFFFFF"/>
+        </w:rPr>
+        <w:t xml:space="preserve"> living and </w:t>
+      </w:r>
+      <w:proofErr w:type="spellStart"/>
+      <w:r>
+        <w:rPr>
+          <w:rFonts w:ascii="Arial" w:hAnsi="Arial" w:cs="Arial"/>
+          <w:color w:val="222222"/>
+          <w:sz w:val="20"/>
+          <w:szCs w:val="20"/>
+          <w:shd w:val="clear" w:color="auto" w:fill="FFFFFF"/>
+        </w:rPr>
+        <w:t>neurorehabilitation</w:t>
+      </w:r>
+      <w:proofErr w:type="spellEnd"/>
+      <w:r>
+        <w:rPr>
+          <w:rFonts w:ascii="Arial" w:hAnsi="Arial" w:cs="Arial"/>
+          <w:color w:val="222222"/>
+          <w:sz w:val="20"/>
+          <w:szCs w:val="20"/>
+          <w:shd w:val="clear" w:color="auto" w:fill="FFFFFF"/>
+        </w:rPr>
+        <w:t>. </w:t>
+      </w:r>
+      <w:r>
+        <w:rPr>
+          <w:rFonts w:ascii="Arial" w:hAnsi="Arial" w:cs="Arial"/>
+          <w:i/>
+          <w:iCs/>
+          <w:color w:val="222222"/>
+          <w:sz w:val="20"/>
+          <w:szCs w:val="20"/>
+          <w:shd w:val="clear" w:color="auto" w:fill="FFFFFF"/>
+        </w:rPr>
+        <w:t xml:space="preserve">IEEE </w:t>
+      </w:r>
+      <w:proofErr w:type="spellStart"/>
+      <w:r>
+        <w:rPr>
+          <w:rFonts w:ascii="Arial" w:hAnsi="Arial" w:cs="Arial"/>
+          <w:i/>
+          <w:iCs/>
+          <w:color w:val="222222"/>
+          <w:sz w:val="20"/>
+          <w:szCs w:val="20"/>
+          <w:shd w:val="clear" w:color="auto" w:fill="FFFFFF"/>
+        </w:rPr>
+        <w:t>Robotics</w:t>
+      </w:r>
+      <w:proofErr w:type="spellEnd"/>
+      <w:r>
+        <w:rPr>
+          <w:rFonts w:ascii="Arial" w:hAnsi="Arial" w:cs="Arial"/>
+          <w:i/>
+          <w:iCs/>
+          <w:color w:val="222222"/>
+          <w:sz w:val="20"/>
+          <w:szCs w:val="20"/>
+          <w:shd w:val="clear" w:color="auto" w:fill="FFFFFF"/>
+        </w:rPr>
+        <w:t xml:space="preserve"> and </w:t>
+      </w:r>
+      <w:proofErr w:type="spellStart"/>
+      <w:r>
+        <w:rPr>
+          <w:rFonts w:ascii="Arial" w:hAnsi="Arial" w:cs="Arial"/>
+          <w:i/>
+          <w:iCs/>
+          <w:color w:val="222222"/>
+          <w:sz w:val="20"/>
+          <w:szCs w:val="20"/>
+          <w:shd w:val="clear" w:color="auto" w:fill="FFFFFF"/>
+        </w:rPr>
+        <w:t>Automation</w:t>
+      </w:r>
+      <w:proofErr w:type="spellEnd"/>
+      <w:r>
+        <w:rPr>
+          <w:rFonts w:ascii="Arial" w:hAnsi="Arial" w:cs="Arial"/>
+          <w:i/>
+          <w:iCs/>
+          <w:color w:val="222222"/>
+          <w:sz w:val="20"/>
+          <w:szCs w:val="20"/>
+          <w:shd w:val="clear" w:color="auto" w:fill="FFFFFF"/>
+        </w:rPr>
+        <w:t xml:space="preserve"> </w:t>
+      </w:r>
+      <w:proofErr w:type="spellStart"/>
+      <w:r>
+        <w:rPr>
+          <w:rFonts w:ascii="Arial" w:hAnsi="Arial" w:cs="Arial"/>
+          <w:i/>
+          <w:iCs/>
+          <w:color w:val="222222"/>
+          <w:sz w:val="20"/>
+          <w:szCs w:val="20"/>
+          <w:shd w:val="clear" w:color="auto" w:fill="FFFFFF"/>
+        </w:rPr>
+        <w:t>Letters</w:t>
+      </w:r>
+      <w:proofErr w:type="spellEnd"/>
+      <w:r>
+        <w:rPr>
+          <w:rFonts w:ascii="Arial" w:hAnsi="Arial" w:cs="Arial"/>
+          <w:color w:val="222222"/>
+          <w:sz w:val="20"/>
+          <w:szCs w:val="20"/>
+          <w:shd w:val="clear" w:color="auto" w:fill="FFFFFF"/>
+        </w:rPr>
+        <w:t>, </w:t>
+      </w:r>
+      <w:r>
+        <w:rPr>
+          <w:rFonts w:ascii="Arial" w:hAnsi="Arial" w:cs="Arial"/>
+          <w:i/>
+          <w:iCs/>
+          <w:color w:val="222222"/>
+          <w:sz w:val="20"/>
+          <w:szCs w:val="20"/>
+          <w:shd w:val="clear" w:color="auto" w:fill="FFFFFF"/>
+        </w:rPr>
+        <w:t>3</w:t>
+      </w:r>
+      <w:r>
+        <w:rPr>
+          <w:rFonts w:ascii="Arial" w:hAnsi="Arial" w:cs="Arial"/>
+          <w:color w:val="222222"/>
+          <w:sz w:val="20"/>
+          <w:szCs w:val="20"/>
+          <w:shd w:val="clear" w:color="auto" w:fill="FFFFFF"/>
+        </w:rPr>
+        <w:t>(1), 500-507.</w:t>
+      </w:r>
+    </w:p>
+    <w:p>
+      <w:pPr>
+        <w:pStyle w:val="Prrafodelista"/>
+        <w:numPr>
+          <w:ilvl w:val="0"/>
+          <w:numId w:val="1"/>
+        </w:numPr>
+        <w:autoSpaceDE w:val="0"/>
+        <w:autoSpaceDN w:val="0"/>
+        <w:adjustRightInd w:val="0"/>
+        <w:spacing w:after="0" w:line="240" w:lineRule="auto"/>
+      </w:pPr>
+      <w:r>
+        <w:t>“</w:t>
+      </w:r>
+      <w:proofErr w:type="spellStart"/>
+      <w:r>
+        <w:rPr>
+          <w:rFonts w:ascii="NimbusRomNo9L-Regu" w:hAnsi="NimbusRomNo9L-Regu" w:cs="NimbusRomNo9L-Regu"/>
+          <w:sz w:val="20"/>
+          <w:szCs w:val="20"/>
+        </w:rPr>
+        <w:t>they</w:t>
+      </w:r>
+      <w:proofErr w:type="spellEnd"/>
+      <w:r>
+        <w:rPr>
+          <w:rFonts w:ascii="NimbusRomNo9L-Regu" w:hAnsi="NimbusRomNo9L-Regu" w:cs="NimbusRomNo9L-Regu"/>
+          <w:sz w:val="20"/>
+          <w:szCs w:val="20"/>
+        </w:rPr>
+        <w:t xml:space="preserve"> </w:t>
+      </w:r>
+      <w:proofErr w:type="spellStart"/>
+      <w:r>
+        <w:rPr>
+          <w:rFonts w:ascii="NimbusRomNo9L-Regu" w:hAnsi="NimbusRomNo9L-Regu" w:cs="NimbusRomNo9L-Regu"/>
+          <w:sz w:val="20"/>
+          <w:szCs w:val="20"/>
+        </w:rPr>
+        <w:t>still</w:t>
+      </w:r>
+      <w:proofErr w:type="spellEnd"/>
+      <w:r>
+        <w:rPr>
+          <w:rFonts w:ascii="NimbusRomNo9L-Regu" w:hAnsi="NimbusRomNo9L-Regu" w:cs="NimbusRomNo9L-Regu"/>
+          <w:sz w:val="20"/>
+          <w:szCs w:val="20"/>
+        </w:rPr>
+        <w:t xml:space="preserve"> </w:t>
+      </w:r>
+      <w:proofErr w:type="spellStart"/>
+      <w:r>
+        <w:rPr>
+          <w:rFonts w:ascii="NimbusRomNo9L-Regu" w:hAnsi="NimbusRomNo9L-Regu" w:cs="NimbusRomNo9L-Regu"/>
+          <w:sz w:val="20"/>
+          <w:szCs w:val="20"/>
+        </w:rPr>
+        <w:t>suffer</w:t>
+      </w:r>
+      <w:proofErr w:type="spellEnd"/>
+      <w:r>
+        <w:rPr>
+          <w:rFonts w:ascii="NimbusRomNo9L-Regu" w:hAnsi="NimbusRomNo9L-Regu" w:cs="NimbusRomNo9L-Regu"/>
+          <w:sz w:val="20"/>
+          <w:szCs w:val="20"/>
+        </w:rPr>
+        <w:t xml:space="preserve"> </w:t>
+      </w:r>
+      <w:proofErr w:type="spellStart"/>
+      <w:r>
+        <w:rPr>
+          <w:rFonts w:ascii="NimbusRomNo9L-Regu" w:hAnsi="NimbusRomNo9L-Regu" w:cs="NimbusRomNo9L-Regu"/>
+          <w:sz w:val="20"/>
+          <w:szCs w:val="20"/>
+        </w:rPr>
+        <w:t>from</w:t>
+      </w:r>
+      <w:proofErr w:type="spellEnd"/>
+      <w:r>
+        <w:rPr>
+          <w:rFonts w:ascii="NimbusRomNo9L-Regu" w:hAnsi="NimbusRomNo9L-Regu" w:cs="NimbusRomNo9L-Regu"/>
+          <w:sz w:val="20"/>
+          <w:szCs w:val="20"/>
+        </w:rPr>
+        <w:t xml:space="preserve"> </w:t>
+      </w:r>
+      <w:proofErr w:type="spellStart"/>
+      <w:r>
+        <w:rPr>
+          <w:rFonts w:ascii="NimbusRomNo9L-Regu" w:hAnsi="NimbusRomNo9L-Regu" w:cs="NimbusRomNo9L-Regu"/>
+          <w:sz w:val="20"/>
+          <w:szCs w:val="20"/>
+        </w:rPr>
+        <w:t>an</w:t>
+      </w:r>
+      <w:proofErr w:type="spellEnd"/>
+      <w:r>
+        <w:rPr>
+          <w:rFonts w:ascii="NimbusRomNo9L-Regu" w:hAnsi="NimbusRomNo9L-Regu" w:cs="NimbusRomNo9L-Regu"/>
+          <w:sz w:val="20"/>
+          <w:szCs w:val="20"/>
+        </w:rPr>
+        <w:t xml:space="preserve"> </w:t>
+      </w:r>
+      <w:proofErr w:type="spellStart"/>
+      <w:r>
+        <w:rPr>
+          <w:rFonts w:ascii="NimbusRomNo9L-Regu" w:hAnsi="NimbusRomNo9L-Regu" w:cs="NimbusRomNo9L-Regu"/>
+          <w:sz w:val="20"/>
+          <w:szCs w:val="20"/>
+        </w:rPr>
+        <w:t>important</w:t>
+      </w:r>
+      <w:proofErr w:type="spellEnd"/>
+      <w:r>
+        <w:rPr>
+          <w:rFonts w:ascii="NimbusRomNo9L-Regu" w:hAnsi="NimbusRomNo9L-Regu" w:cs="NimbusRomNo9L-Regu"/>
+          <w:sz w:val="20"/>
+          <w:szCs w:val="20"/>
+        </w:rPr>
+        <w:t xml:space="preserve"> </w:t>
+      </w:r>
+      <w:proofErr w:type="spellStart"/>
+      <w:r>
+        <w:rPr>
+          <w:rFonts w:ascii="NimbusRomNo9L-Regu" w:hAnsi="NimbusRomNo9L-Regu" w:cs="NimbusRomNo9L-Regu"/>
+          <w:sz w:val="20"/>
+          <w:szCs w:val="20"/>
+        </w:rPr>
+        <w:t>limitation</w:t>
+      </w:r>
+      <w:proofErr w:type="spellEnd"/>
+      <w:r>
+        <w:rPr>
+          <w:rFonts w:ascii="NimbusRomNo9L-Regu" w:hAnsi="NimbusRomNo9L-Regu" w:cs="NimbusRomNo9L-Regu"/>
+          <w:sz w:val="20"/>
+          <w:szCs w:val="20"/>
+        </w:rPr>
+        <w:t xml:space="preserve">: </w:t>
+      </w:r>
+      <w:proofErr w:type="spellStart"/>
+      <w:r>
+        <w:rPr>
+          <w:rFonts w:ascii="NimbusRomNo9L-Regu" w:hAnsi="NimbusRomNo9L-Regu" w:cs="NimbusRomNo9L-Regu"/>
+          <w:sz w:val="20"/>
+          <w:szCs w:val="20"/>
+        </w:rPr>
+        <w:t>their</w:t>
+      </w:r>
+      <w:proofErr w:type="spellEnd"/>
+      <w:r>
+        <w:rPr>
+          <w:rFonts w:ascii="NimbusRomNo9L-Regu" w:hAnsi="NimbusRomNo9L-Regu" w:cs="NimbusRomNo9L-Regu"/>
+          <w:sz w:val="20"/>
+          <w:szCs w:val="20"/>
+        </w:rPr>
+        <w:t xml:space="preserve"> </w:t>
+      </w:r>
+      <w:proofErr w:type="spellStart"/>
+      <w:r>
+        <w:rPr>
+          <w:rFonts w:ascii="NimbusRomNo9L-Regu" w:hAnsi="NimbusRomNo9L-Regu" w:cs="NimbusRomNo9L-Regu"/>
+          <w:sz w:val="20"/>
+          <w:szCs w:val="20"/>
+        </w:rPr>
+        <w:t>adoption</w:t>
+      </w:r>
+      <w:proofErr w:type="spellEnd"/>
+      <w:r>
+        <w:rPr>
+          <w:rFonts w:ascii="NimbusRomNo9L-Regu" w:hAnsi="NimbusRomNo9L-Regu" w:cs="NimbusRomNo9L-Regu"/>
+          <w:sz w:val="20"/>
+          <w:szCs w:val="20"/>
+        </w:rPr>
+        <w:t xml:space="preserve"> </w:t>
+      </w:r>
+      <w:proofErr w:type="spellStart"/>
+      <w:r>
+        <w:rPr>
+          <w:rFonts w:ascii="NimbusRomNo9L-Regu" w:hAnsi="NimbusRomNo9L-Regu" w:cs="NimbusRomNo9L-Regu"/>
+          <w:sz w:val="20"/>
+          <w:szCs w:val="20"/>
+        </w:rPr>
+        <w:t>by</w:t>
+      </w:r>
+      <w:proofErr w:type="spellEnd"/>
+      <w:r>
+        <w:rPr>
+          <w:rFonts w:ascii="NimbusRomNo9L-Regu" w:hAnsi="NimbusRomNo9L-Regu" w:cs="NimbusRomNo9L-Regu"/>
+          <w:sz w:val="20"/>
+          <w:szCs w:val="20"/>
+        </w:rPr>
+        <w:t xml:space="preserve"> </w:t>
+      </w:r>
+      <w:proofErr w:type="spellStart"/>
+      <w:r>
+        <w:rPr>
+          <w:rFonts w:ascii="NimbusRomNo9L-Regu" w:hAnsi="NimbusRomNo9L-Regu" w:cs="NimbusRomNo9L-Regu"/>
+          <w:sz w:val="20"/>
+          <w:szCs w:val="20"/>
+        </w:rPr>
+        <w:t>users</w:t>
+      </w:r>
+      <w:proofErr w:type="spellEnd"/>
+      <w:r>
+        <w:rPr>
+          <w:rFonts w:ascii="NimbusRomNo9L-Regu" w:hAnsi="NimbusRomNo9L-Regu" w:cs="NimbusRomNo9L-Regu"/>
+          <w:sz w:val="20"/>
+          <w:szCs w:val="20"/>
+        </w:rPr>
+        <w:t xml:space="preserve"> </w:t>
+      </w:r>
+      <w:proofErr w:type="spellStart"/>
+      <w:r>
+        <w:rPr>
+          <w:rFonts w:ascii="NimbusRomNo9L-Regu" w:hAnsi="NimbusRomNo9L-Regu" w:cs="NimbusRomNo9L-Regu"/>
+          <w:sz w:val="20"/>
+          <w:szCs w:val="20"/>
+        </w:rPr>
+        <w:t>on</w:t>
+      </w:r>
+      <w:proofErr w:type="spellEnd"/>
+      <w:r>
+        <w:rPr>
+          <w:rFonts w:ascii="NimbusRomNo9L-Regu" w:hAnsi="NimbusRomNo9L-Regu" w:cs="NimbusRomNo9L-Regu"/>
+          <w:sz w:val="20"/>
+          <w:szCs w:val="20"/>
+        </w:rPr>
+        <w:t xml:space="preserve"> </w:t>
+      </w:r>
+      <w:r>
+        <w:rPr>
+          <w:rFonts w:ascii="NimbusRomNo9L-Regu" w:hAnsi="NimbusRomNo9L-Regu" w:cs="NimbusRomNo9L-Regu"/>
+          <w:sz w:val="20"/>
+          <w:szCs w:val="20"/>
+        </w:rPr>
+        <w:t xml:space="preserve">a </w:t>
+      </w:r>
+      <w:proofErr w:type="spellStart"/>
+      <w:r>
+        <w:rPr>
+          <w:rFonts w:ascii="NimbusRomNo9L-Regu" w:hAnsi="NimbusRomNo9L-Regu" w:cs="NimbusRomNo9L-Regu"/>
+          <w:sz w:val="20"/>
+          <w:szCs w:val="20"/>
+        </w:rPr>
+        <w:t>daily</w:t>
+      </w:r>
+      <w:proofErr w:type="spellEnd"/>
+      <w:r>
+        <w:rPr>
+          <w:rFonts w:ascii="NimbusRomNo9L-Regu" w:hAnsi="NimbusRomNo9L-Regu" w:cs="NimbusRomNo9L-Regu"/>
+          <w:sz w:val="20"/>
+          <w:szCs w:val="20"/>
+        </w:rPr>
+        <w:t xml:space="preserve"> basis </w:t>
+      </w:r>
+      <w:proofErr w:type="spellStart"/>
+      <w:r>
+        <w:rPr>
+          <w:rFonts w:ascii="NimbusRomNo9L-Regu" w:hAnsi="NimbusRomNo9L-Regu" w:cs="NimbusRomNo9L-Regu"/>
+          <w:sz w:val="20"/>
+          <w:szCs w:val="20"/>
+        </w:rPr>
+        <w:t>is</w:t>
+      </w:r>
+      <w:proofErr w:type="spellEnd"/>
+      <w:r>
+        <w:rPr>
+          <w:rFonts w:ascii="NimbusRomNo9L-Regu" w:hAnsi="NimbusRomNo9L-Regu" w:cs="NimbusRomNo9L-Regu"/>
+          <w:sz w:val="20"/>
+          <w:szCs w:val="20"/>
+        </w:rPr>
+        <w:t xml:space="preserve"> </w:t>
+      </w:r>
+      <w:proofErr w:type="spellStart"/>
+      <w:r>
+        <w:rPr>
+          <w:rFonts w:ascii="NimbusRomNo9L-Regu" w:hAnsi="NimbusRomNo9L-Regu" w:cs="NimbusRomNo9L-Regu"/>
+          <w:sz w:val="20"/>
+          <w:szCs w:val="20"/>
+        </w:rPr>
+        <w:t>limited</w:t>
+      </w:r>
+      <w:proofErr w:type="spellEnd"/>
+      <w:r>
+        <w:rPr>
+          <w:rFonts w:ascii="NimbusRomNo9L-Regu" w:hAnsi="NimbusRomNo9L-Regu" w:cs="NimbusRomNo9L-Regu"/>
+          <w:sz w:val="20"/>
+          <w:szCs w:val="20"/>
+        </w:rPr>
+        <w:t xml:space="preserve"> </w:t>
+      </w:r>
+      <w:proofErr w:type="spellStart"/>
+      <w:r>
+        <w:rPr>
+          <w:rFonts w:ascii="NimbusRomNo9L-Regu" w:hAnsi="NimbusRomNo9L-Regu" w:cs="NimbusRomNo9L-Regu"/>
+          <w:sz w:val="20"/>
+          <w:szCs w:val="20"/>
+        </w:rPr>
+        <w:t>because</w:t>
+      </w:r>
+      <w:proofErr w:type="spellEnd"/>
+      <w:r>
+        <w:rPr>
+          <w:rFonts w:ascii="NimbusRomNo9L-Regu" w:hAnsi="NimbusRomNo9L-Regu" w:cs="NimbusRomNo9L-Regu"/>
+          <w:sz w:val="20"/>
+          <w:szCs w:val="20"/>
+        </w:rPr>
+        <w:t xml:space="preserve"> </w:t>
+      </w:r>
+      <w:proofErr w:type="spellStart"/>
+      <w:r>
+        <w:rPr>
+          <w:rFonts w:ascii="NimbusRomNo9L-Regu" w:hAnsi="NimbusRomNo9L-Regu" w:cs="NimbusRomNo9L-Regu"/>
+          <w:sz w:val="20"/>
+          <w:szCs w:val="20"/>
+        </w:rPr>
+        <w:t>of</w:t>
+      </w:r>
+      <w:proofErr w:type="spellEnd"/>
+      <w:r>
+        <w:rPr>
+          <w:rFonts w:ascii="NimbusRomNo9L-Regu" w:hAnsi="NimbusRomNo9L-Regu" w:cs="NimbusRomNo9L-Regu"/>
+          <w:sz w:val="20"/>
+          <w:szCs w:val="20"/>
+        </w:rPr>
+        <w:t xml:space="preserve"> </w:t>
+      </w:r>
+      <w:proofErr w:type="spellStart"/>
+      <w:r>
+        <w:rPr>
+          <w:rFonts w:ascii="NimbusRomNo9L-Regu" w:hAnsi="NimbusRomNo9L-Regu" w:cs="NimbusRomNo9L-Regu"/>
+          <w:sz w:val="20"/>
+          <w:szCs w:val="20"/>
+        </w:rPr>
+        <w:t>complexity</w:t>
+      </w:r>
+      <w:proofErr w:type="spellEnd"/>
+      <w:r>
+        <w:rPr>
+          <w:rFonts w:ascii="NimbusRomNo9L-Regu" w:hAnsi="NimbusRomNo9L-Regu" w:cs="NimbusRomNo9L-Regu"/>
+          <w:sz w:val="20"/>
+          <w:szCs w:val="20"/>
+        </w:rPr>
+        <w:t xml:space="preserve">, </w:t>
+      </w:r>
+      <w:proofErr w:type="spellStart"/>
+      <w:r>
+        <w:rPr>
+          <w:rFonts w:ascii="NimbusRomNo9L-Regu" w:hAnsi="NimbusRomNo9L-Regu" w:cs="NimbusRomNo9L-Regu"/>
+          <w:sz w:val="20"/>
+          <w:szCs w:val="20"/>
+        </w:rPr>
+        <w:t>poor</w:t>
+      </w:r>
+      <w:proofErr w:type="spellEnd"/>
+      <w:r>
+        <w:rPr>
+          <w:rFonts w:ascii="NimbusRomNo9L-Regu" w:hAnsi="NimbusRomNo9L-Regu" w:cs="NimbusRomNo9L-Regu"/>
+          <w:sz w:val="20"/>
+          <w:szCs w:val="20"/>
+        </w:rPr>
+        <w:t xml:space="preserve"> </w:t>
+      </w:r>
+      <w:proofErr w:type="spellStart"/>
+      <w:r>
+        <w:rPr>
+          <w:rFonts w:ascii="NimbusRomNo9L-Regu" w:hAnsi="NimbusRomNo9L-Regu" w:cs="NimbusRomNo9L-Regu"/>
+          <w:sz w:val="20"/>
+          <w:szCs w:val="20"/>
+        </w:rPr>
+        <w:t>usability</w:t>
+      </w:r>
+      <w:proofErr w:type="spellEnd"/>
+      <w:r>
+        <w:rPr>
+          <w:rFonts w:ascii="NimbusRomNo9L-Regu" w:hAnsi="NimbusRomNo9L-Regu" w:cs="NimbusRomNo9L-Regu"/>
+          <w:sz w:val="20"/>
+          <w:szCs w:val="20"/>
+        </w:rPr>
+        <w:t xml:space="preserve"> </w:t>
+      </w:r>
+      <w:r>
+        <w:rPr>
+          <w:rFonts w:ascii="NimbusRomNo9L-Regu" w:hAnsi="NimbusRomNo9L-Regu" w:cs="NimbusRomNo9L-Regu"/>
+          <w:sz w:val="20"/>
+          <w:szCs w:val="20"/>
+        </w:rPr>
+        <w:t xml:space="preserve">and </w:t>
+      </w:r>
+      <w:proofErr w:type="spellStart"/>
+      <w:r>
+        <w:rPr>
+          <w:rFonts w:ascii="NimbusRomNo9L-Regu" w:hAnsi="NimbusRomNo9L-Regu" w:cs="NimbusRomNo9L-Regu"/>
+          <w:sz w:val="20"/>
+          <w:szCs w:val="20"/>
+        </w:rPr>
+        <w:t>high</w:t>
+      </w:r>
+      <w:proofErr w:type="spellEnd"/>
+      <w:r>
+        <w:rPr>
+          <w:rFonts w:ascii="NimbusRomNo9L-Regu" w:hAnsi="NimbusRomNo9L-Regu" w:cs="NimbusRomNo9L-Regu"/>
+          <w:sz w:val="20"/>
+          <w:szCs w:val="20"/>
+        </w:rPr>
+        <w:t xml:space="preserve"> </w:t>
+      </w:r>
+      <w:proofErr w:type="spellStart"/>
+      <w:r>
+        <w:rPr>
+          <w:rFonts w:ascii="NimbusRomNo9L-Regu" w:hAnsi="NimbusRomNo9L-Regu" w:cs="NimbusRomNo9L-Regu"/>
+          <w:sz w:val="20"/>
+          <w:szCs w:val="20"/>
+        </w:rPr>
+        <w:t>costs</w:t>
+      </w:r>
+      <w:proofErr w:type="spellEnd"/>
+      <w:r>
+        <w:rPr>
+          <w:rFonts w:ascii="NimbusRomNo9L-Regu" w:hAnsi="NimbusRomNo9L-Regu" w:cs="NimbusRomNo9L-Regu"/>
+          <w:sz w:val="20"/>
+          <w:szCs w:val="20"/>
+        </w:rPr>
+        <w:t>.</w:t>
+      </w:r>
+      <w:r>
+        <w:rPr>
+          <w:rFonts w:ascii="NimbusRomNo9L-Regu" w:hAnsi="NimbusRomNo9L-Regu" w:cs="NimbusRomNo9L-Regu"/>
+          <w:sz w:val="20"/>
+          <w:szCs w:val="20"/>
+        </w:rPr>
+        <w:t>”</w:t>
+      </w:r>
+    </w:p>
+    <w:p>
+      <w:pPr>
+        <w:pStyle w:val="Prrafodelista"/>
+        <w:numPr>
+          <w:ilvl w:val="0"/>
+          <w:numId w:val="1"/>
+        </w:numPr>
+        <w:autoSpaceDE w:val="0"/>
+        <w:autoSpaceDN w:val="0"/>
+        <w:adjustRightInd w:val="0"/>
+        <w:spacing w:after="0" w:line="240" w:lineRule="auto"/>
+      </w:pPr>
+      <w:r>
+        <w:rPr>
+          <w:rFonts w:ascii="NimbusRomNo9L-Regu" w:hAnsi="NimbusRomNo9L-Regu" w:cs="NimbusRomNo9L-Regu"/>
+          <w:sz w:val="20"/>
+          <w:szCs w:val="20"/>
+        </w:rPr>
+        <w:t>“</w:t>
+      </w:r>
+      <w:proofErr w:type="spellStart"/>
+      <w:r>
+        <w:rPr>
+          <w:rFonts w:ascii="NimbusRomNo9L-Regu" w:hAnsi="NimbusRomNo9L-Regu" w:cs="NimbusRomNo9L-Regu"/>
+          <w:sz w:val="20"/>
+          <w:szCs w:val="20"/>
+        </w:rPr>
+        <w:t>we</w:t>
+      </w:r>
+      <w:proofErr w:type="spellEnd"/>
+      <w:r>
+        <w:rPr>
+          <w:rFonts w:ascii="NimbusRomNo9L-Regu" w:hAnsi="NimbusRomNo9L-Regu" w:cs="NimbusRomNo9L-Regu"/>
+          <w:sz w:val="20"/>
+          <w:szCs w:val="20"/>
+        </w:rPr>
+        <w:t xml:space="preserve"> </w:t>
+      </w:r>
+      <w:proofErr w:type="spellStart"/>
+      <w:r>
+        <w:rPr>
+          <w:rFonts w:ascii="NimbusRomNo9L-Regu" w:hAnsi="NimbusRomNo9L-Regu" w:cs="NimbusRomNo9L-Regu"/>
+          <w:sz w:val="20"/>
+          <w:szCs w:val="20"/>
+        </w:rPr>
+        <w:t>aimed</w:t>
+      </w:r>
+      <w:proofErr w:type="spellEnd"/>
+      <w:r>
+        <w:rPr>
+          <w:rFonts w:ascii="NimbusRomNo9L-Regu" w:hAnsi="NimbusRomNo9L-Regu" w:cs="NimbusRomNo9L-Regu"/>
+          <w:sz w:val="20"/>
+          <w:szCs w:val="20"/>
+        </w:rPr>
+        <w:t xml:space="preserve"> at </w:t>
+      </w:r>
+      <w:proofErr w:type="spellStart"/>
+      <w:r>
+        <w:rPr>
+          <w:rFonts w:ascii="NimbusRomNo9L-Regu" w:hAnsi="NimbusRomNo9L-Regu" w:cs="NimbusRomNo9L-Regu"/>
+          <w:sz w:val="20"/>
+          <w:szCs w:val="20"/>
+        </w:rPr>
+        <w:t>developing</w:t>
+      </w:r>
+      <w:proofErr w:type="spellEnd"/>
+      <w:r>
+        <w:rPr>
+          <w:rFonts w:ascii="NimbusRomNo9L-Regu" w:hAnsi="NimbusRomNo9L-Regu" w:cs="NimbusRomNo9L-Regu"/>
+          <w:sz w:val="20"/>
+          <w:szCs w:val="20"/>
+        </w:rPr>
+        <w:t xml:space="preserve"> a </w:t>
+      </w:r>
+      <w:proofErr w:type="spellStart"/>
+      <w:r>
+        <w:rPr>
+          <w:rFonts w:ascii="NimbusRomNo9L-Regu" w:hAnsi="NimbusRomNo9L-Regu" w:cs="NimbusRomNo9L-Regu"/>
+          <w:sz w:val="20"/>
+          <w:szCs w:val="20"/>
+        </w:rPr>
+        <w:t>device</w:t>
+      </w:r>
+      <w:proofErr w:type="spellEnd"/>
+      <w:r>
+        <w:rPr>
+          <w:rFonts w:ascii="NimbusRomNo9L-Regu" w:hAnsi="NimbusRomNo9L-Regu" w:cs="NimbusRomNo9L-Regu"/>
+          <w:sz w:val="20"/>
+          <w:szCs w:val="20"/>
+        </w:rPr>
+        <w:t xml:space="preserve"> </w:t>
+      </w:r>
+      <w:proofErr w:type="spellStart"/>
+      <w:r>
+        <w:rPr>
+          <w:rFonts w:ascii="NimbusRomNo9L-Regu" w:hAnsi="NimbusRomNo9L-Regu" w:cs="NimbusRomNo9L-Regu"/>
+          <w:sz w:val="20"/>
+          <w:szCs w:val="20"/>
+        </w:rPr>
+        <w:t>intensively</w:t>
+      </w:r>
+      <w:proofErr w:type="spellEnd"/>
+      <w:r>
+        <w:rPr>
+          <w:rFonts w:ascii="NimbusRomNo9L-Regu" w:hAnsi="NimbusRomNo9L-Regu" w:cs="NimbusRomNo9L-Regu"/>
+          <w:sz w:val="20"/>
+          <w:szCs w:val="20"/>
+        </w:rPr>
+        <w:t xml:space="preserve"> usable</w:t>
+      </w:r>
+      <w:r>
+        <w:rPr>
+          <w:rFonts w:ascii="NimbusRomNo9L-Regu" w:hAnsi="NimbusRomNo9L-Regu" w:cs="NimbusRomNo9L-Regu"/>
+          <w:sz w:val="20"/>
+          <w:szCs w:val="20"/>
+        </w:rPr>
+        <w:t xml:space="preserve"> </w:t>
+      </w:r>
+      <w:r>
+        <w:rPr>
+          <w:rFonts w:ascii="NimbusRomNo9L-Regu" w:hAnsi="NimbusRomNo9L-Regu" w:cs="NimbusRomNo9L-Regu"/>
+          <w:sz w:val="20"/>
+          <w:szCs w:val="20"/>
+        </w:rPr>
+        <w:t xml:space="preserve">in ADL, </w:t>
+      </w:r>
+      <w:proofErr w:type="spellStart"/>
+      <w:r>
+        <w:rPr>
+          <w:rFonts w:ascii="NimbusRomNo9L-Regu" w:hAnsi="NimbusRomNo9L-Regu" w:cs="NimbusRomNo9L-Regu"/>
+          <w:sz w:val="20"/>
+          <w:szCs w:val="20"/>
+        </w:rPr>
+        <w:t>both</w:t>
+      </w:r>
+      <w:proofErr w:type="spellEnd"/>
+      <w:r>
+        <w:rPr>
+          <w:rFonts w:ascii="NimbusRomNo9L-Regu" w:hAnsi="NimbusRomNo9L-Regu" w:cs="NimbusRomNo9L-Regu"/>
+          <w:sz w:val="20"/>
+          <w:szCs w:val="20"/>
+        </w:rPr>
+        <w:t xml:space="preserve"> </w:t>
+      </w:r>
+      <w:proofErr w:type="spellStart"/>
+      <w:r>
+        <w:rPr>
+          <w:rFonts w:ascii="NimbusRomNo9L-Regu" w:hAnsi="NimbusRomNo9L-Regu" w:cs="NimbusRomNo9L-Regu"/>
+          <w:sz w:val="20"/>
+          <w:szCs w:val="20"/>
+        </w:rPr>
+        <w:t>for</w:t>
+      </w:r>
+      <w:proofErr w:type="spellEnd"/>
+      <w:r>
+        <w:rPr>
+          <w:rFonts w:ascii="NimbusRomNo9L-Regu" w:hAnsi="NimbusRomNo9L-Regu" w:cs="NimbusRomNo9L-Regu"/>
+          <w:sz w:val="20"/>
+          <w:szCs w:val="20"/>
+        </w:rPr>
+        <w:t xml:space="preserve"> </w:t>
+      </w:r>
+      <w:proofErr w:type="spellStart"/>
+      <w:r>
+        <w:rPr>
+          <w:rFonts w:ascii="NimbusRomNo9L-Regu" w:hAnsi="NimbusRomNo9L-Regu" w:cs="NimbusRomNo9L-Regu"/>
+          <w:sz w:val="20"/>
+          <w:szCs w:val="20"/>
+        </w:rPr>
+        <w:t>assistive</w:t>
+      </w:r>
+      <w:proofErr w:type="spellEnd"/>
+      <w:r>
+        <w:rPr>
+          <w:rFonts w:ascii="NimbusRomNo9L-Regu" w:hAnsi="NimbusRomNo9L-Regu" w:cs="NimbusRomNo9L-Regu"/>
+          <w:sz w:val="20"/>
+          <w:szCs w:val="20"/>
+        </w:rPr>
+        <w:t xml:space="preserve"> and </w:t>
+      </w:r>
+      <w:proofErr w:type="spellStart"/>
+      <w:r>
+        <w:rPr>
+          <w:rFonts w:ascii="NimbusRomNo9L-Regu" w:hAnsi="NimbusRomNo9L-Regu" w:cs="NimbusRomNo9L-Regu"/>
+          <w:sz w:val="20"/>
+          <w:szCs w:val="20"/>
+        </w:rPr>
+        <w:t>neurorehabilitative</w:t>
+      </w:r>
+      <w:proofErr w:type="spellEnd"/>
+      <w:r>
+        <w:rPr>
+          <w:rFonts w:ascii="NimbusRomNo9L-Regu" w:hAnsi="NimbusRomNo9L-Regu" w:cs="NimbusRomNo9L-Regu"/>
+          <w:sz w:val="20"/>
+          <w:szCs w:val="20"/>
+        </w:rPr>
+        <w:t xml:space="preserve"> </w:t>
+      </w:r>
+      <w:proofErr w:type="spellStart"/>
+      <w:r>
+        <w:rPr>
+          <w:rFonts w:ascii="NimbusRomNo9L-Regu" w:hAnsi="NimbusRomNo9L-Regu" w:cs="NimbusRomNo9L-Regu"/>
+          <w:sz w:val="20"/>
+          <w:szCs w:val="20"/>
+        </w:rPr>
+        <w:t>purposes</w:t>
+      </w:r>
+      <w:proofErr w:type="spellEnd"/>
+      <w:r>
+        <w:rPr>
+          <w:rFonts w:ascii="NimbusRomNo9L-Regu" w:hAnsi="NimbusRomNo9L-Regu" w:cs="NimbusRomNo9L-Regu"/>
+          <w:sz w:val="20"/>
+          <w:szCs w:val="20"/>
+        </w:rPr>
+        <w:t>”</w:t>
+      </w:r>
+    </w:p>
+    <w:p>
+      <w:pPr>
+        <w:pStyle w:val="Prrafodelista"/>
+        <w:numPr>
+          <w:ilvl w:val="0"/>
+          <w:numId w:val="1"/>
+        </w:numPr>
+        <w:autoSpaceDE w:val="0"/>
+        <w:autoSpaceDN w:val="0"/>
+        <w:adjustRightInd w:val="0"/>
+        <w:spacing w:after="0" w:line="240" w:lineRule="auto"/>
+      </w:pPr>
+      <w:r>
+        <w:rPr>
+          <w:rFonts w:ascii="NimbusRomNo9L-Regu" w:hAnsi="NimbusRomNo9L-Regu" w:cs="NimbusRomNo9L-Regu"/>
+          <w:sz w:val="20"/>
+          <w:szCs w:val="20"/>
+        </w:rPr>
+        <w:t>“</w:t>
+      </w:r>
+      <w:proofErr w:type="spellStart"/>
+      <w:r>
+        <w:rPr>
+          <w:rFonts w:ascii="NimbusRomNo9L-Regu" w:hAnsi="NimbusRomNo9L-Regu" w:cs="NimbusRomNo9L-Regu"/>
+          <w:sz w:val="20"/>
+          <w:szCs w:val="20"/>
+        </w:rPr>
+        <w:t>tendon-driven</w:t>
+      </w:r>
+      <w:proofErr w:type="spellEnd"/>
+      <w:r>
+        <w:rPr>
+          <w:rFonts w:ascii="NimbusRomNo9L-Regu" w:hAnsi="NimbusRomNo9L-Regu" w:cs="NimbusRomNo9L-Regu"/>
+          <w:sz w:val="20"/>
+          <w:szCs w:val="20"/>
+        </w:rPr>
+        <w:t xml:space="preserve"> </w:t>
+      </w:r>
+      <w:proofErr w:type="spellStart"/>
+      <w:r>
+        <w:rPr>
+          <w:rFonts w:ascii="NimbusRomNo9L-Regu" w:hAnsi="NimbusRomNo9L-Regu" w:cs="NimbusRomNo9L-Regu"/>
+          <w:sz w:val="20"/>
+          <w:szCs w:val="20"/>
+        </w:rPr>
+        <w:t>mechanisms</w:t>
+      </w:r>
+      <w:proofErr w:type="spellEnd"/>
+      <w:r>
+        <w:rPr>
+          <w:rFonts w:ascii="NimbusRomNo9L-Regu" w:hAnsi="NimbusRomNo9L-Regu" w:cs="NimbusRomNo9L-Regu"/>
+          <w:sz w:val="20"/>
+          <w:szCs w:val="20"/>
+        </w:rPr>
+        <w:t xml:space="preserve">. </w:t>
+      </w:r>
+      <w:proofErr w:type="spellStart"/>
+      <w:r>
+        <w:rPr>
+          <w:rFonts w:ascii="NimbusRomNo9L-Regu" w:hAnsi="NimbusRomNo9L-Regu" w:cs="NimbusRomNo9L-Regu"/>
+          <w:sz w:val="20"/>
+          <w:szCs w:val="20"/>
+        </w:rPr>
+        <w:t>These</w:t>
+      </w:r>
+      <w:proofErr w:type="spellEnd"/>
+      <w:r>
+        <w:rPr>
+          <w:rFonts w:ascii="NimbusRomNo9L-Regu" w:hAnsi="NimbusRomNo9L-Regu" w:cs="NimbusRomNo9L-Regu"/>
+          <w:sz w:val="20"/>
+          <w:szCs w:val="20"/>
+        </w:rPr>
+        <w:t xml:space="preserve"> </w:t>
+      </w:r>
+      <w:proofErr w:type="spellStart"/>
+      <w:r>
+        <w:rPr>
+          <w:rFonts w:ascii="NimbusRomNo9L-Regu" w:hAnsi="NimbusRomNo9L-Regu" w:cs="NimbusRomNo9L-Regu"/>
+          <w:sz w:val="20"/>
+          <w:szCs w:val="20"/>
+        </w:rPr>
+        <w:t>designs</w:t>
+      </w:r>
+      <w:proofErr w:type="spellEnd"/>
+      <w:r>
+        <w:rPr>
+          <w:rFonts w:ascii="NimbusRomNo9L-Regu" w:hAnsi="NimbusRomNo9L-Regu" w:cs="NimbusRomNo9L-Regu"/>
+          <w:sz w:val="20"/>
+          <w:szCs w:val="20"/>
+        </w:rPr>
+        <w:t xml:space="preserve"> </w:t>
+      </w:r>
+      <w:proofErr w:type="spellStart"/>
+      <w:r>
+        <w:rPr>
+          <w:rFonts w:ascii="NimbusRomNo9L-Regu" w:hAnsi="NimbusRomNo9L-Regu" w:cs="NimbusRomNo9L-Regu"/>
+          <w:sz w:val="20"/>
+          <w:szCs w:val="20"/>
+        </w:rPr>
+        <w:t>enable</w:t>
+      </w:r>
+      <w:proofErr w:type="spellEnd"/>
+      <w:r>
+        <w:rPr>
+          <w:rFonts w:ascii="NimbusRomNo9L-Regu" w:hAnsi="NimbusRomNo9L-Regu" w:cs="NimbusRomNo9L-Regu"/>
+          <w:sz w:val="20"/>
+          <w:szCs w:val="20"/>
+        </w:rPr>
+        <w:t xml:space="preserve"> </w:t>
+      </w:r>
+      <w:proofErr w:type="spellStart"/>
+      <w:r>
+        <w:rPr>
+          <w:rFonts w:ascii="NimbusRomNo9L-Regu" w:hAnsi="NimbusRomNo9L-Regu" w:cs="NimbusRomNo9L-Regu"/>
+          <w:sz w:val="20"/>
+          <w:szCs w:val="20"/>
+        </w:rPr>
+        <w:t>the</w:t>
+      </w:r>
+      <w:proofErr w:type="spellEnd"/>
+      <w:r>
+        <w:rPr>
+          <w:rFonts w:ascii="NimbusRomNo9L-Regu" w:hAnsi="NimbusRomNo9L-Regu" w:cs="NimbusRomNo9L-Regu"/>
+          <w:sz w:val="20"/>
+          <w:szCs w:val="20"/>
+        </w:rPr>
+        <w:t xml:space="preserve"> </w:t>
+      </w:r>
+      <w:proofErr w:type="spellStart"/>
+      <w:r>
+        <w:rPr>
+          <w:rFonts w:ascii="NimbusRomNo9L-Regu" w:hAnsi="NimbusRomNo9L-Regu" w:cs="NimbusRomNo9L-Regu"/>
+          <w:sz w:val="20"/>
+          <w:szCs w:val="20"/>
+        </w:rPr>
+        <w:t>self-alignment</w:t>
+      </w:r>
+      <w:proofErr w:type="spellEnd"/>
+      <w:r>
+        <w:rPr>
+          <w:rFonts w:ascii="NimbusRomNo9L-Regu" w:hAnsi="NimbusRomNo9L-Regu" w:cs="NimbusRomNo9L-Regu"/>
+          <w:sz w:val="20"/>
+          <w:szCs w:val="20"/>
+        </w:rPr>
+        <w:t xml:space="preserve"> </w:t>
+      </w:r>
+      <w:proofErr w:type="spellStart"/>
+      <w:r>
+        <w:rPr>
+          <w:rFonts w:ascii="NimbusRomNo9L-Regu" w:hAnsi="NimbusRomNo9L-Regu" w:cs="NimbusRomNo9L-Regu"/>
+          <w:sz w:val="20"/>
+          <w:szCs w:val="20"/>
+        </w:rPr>
+        <w:t>of</w:t>
+      </w:r>
+      <w:proofErr w:type="spellEnd"/>
+      <w:r>
+        <w:rPr>
+          <w:rFonts w:ascii="NimbusRomNo9L-Regu" w:hAnsi="NimbusRomNo9L-Regu" w:cs="NimbusRomNo9L-Regu"/>
+          <w:sz w:val="20"/>
+          <w:szCs w:val="20"/>
+        </w:rPr>
+        <w:t xml:space="preserve"> </w:t>
+      </w:r>
+      <w:proofErr w:type="spellStart"/>
+      <w:r>
+        <w:rPr>
+          <w:rFonts w:ascii="NimbusRomNo9L-Regu" w:hAnsi="NimbusRomNo9L-Regu" w:cs="NimbusRomNo9L-Regu"/>
+          <w:sz w:val="20"/>
+          <w:szCs w:val="20"/>
+        </w:rPr>
+        <w:t>the</w:t>
+      </w:r>
+      <w:proofErr w:type="spellEnd"/>
+      <w:r>
+        <w:rPr>
+          <w:rFonts w:ascii="NimbusRomNo9L-Regu" w:hAnsi="NimbusRomNo9L-Regu" w:cs="NimbusRomNo9L-Regu"/>
+          <w:sz w:val="20"/>
+          <w:szCs w:val="20"/>
+        </w:rPr>
+        <w:t xml:space="preserve"> </w:t>
+      </w:r>
+      <w:proofErr w:type="spellStart"/>
+      <w:r>
+        <w:rPr>
+          <w:rFonts w:ascii="NimbusRomNo9L-Regu" w:hAnsi="NimbusRomNo9L-Regu" w:cs="NimbusRomNo9L-Regu"/>
+          <w:sz w:val="20"/>
+          <w:szCs w:val="20"/>
+        </w:rPr>
+        <w:t>exoskeletal</w:t>
+      </w:r>
+      <w:proofErr w:type="spellEnd"/>
+      <w:r>
+        <w:rPr>
+          <w:rFonts w:ascii="NimbusRomNo9L-Regu" w:hAnsi="NimbusRomNo9L-Regu" w:cs="NimbusRomNo9L-Regu"/>
+          <w:sz w:val="20"/>
+          <w:szCs w:val="20"/>
+        </w:rPr>
+        <w:t xml:space="preserve"> </w:t>
+      </w:r>
+      <w:proofErr w:type="spellStart"/>
+      <w:r>
+        <w:rPr>
+          <w:rFonts w:ascii="NimbusRomNo9L-Regu" w:hAnsi="NimbusRomNo9L-Regu" w:cs="NimbusRomNo9L-Regu"/>
+          <w:sz w:val="20"/>
+          <w:szCs w:val="20"/>
+        </w:rPr>
+        <w:t>structure</w:t>
+      </w:r>
+      <w:proofErr w:type="spellEnd"/>
+      <w:r>
+        <w:rPr>
+          <w:rFonts w:ascii="NimbusRomNo9L-Regu" w:hAnsi="NimbusRomNo9L-Regu" w:cs="NimbusRomNo9L-Regu"/>
+          <w:sz w:val="20"/>
+          <w:szCs w:val="20"/>
+        </w:rPr>
+        <w:t>(s)</w:t>
+      </w:r>
+      <w:r>
+        <w:rPr>
+          <w:rFonts w:ascii="NimbusRomNo9L-Regu" w:hAnsi="NimbusRomNo9L-Regu" w:cs="NimbusRomNo9L-Regu"/>
+          <w:sz w:val="20"/>
+          <w:szCs w:val="20"/>
+        </w:rPr>
+        <w:t>”</w:t>
+      </w:r>
+    </w:p>
+    <w:p>
+      <w:pPr>
+        <w:pStyle w:val="Prrafodelista"/>
+        <w:numPr>
+          <w:ilvl w:val="0"/>
+          <w:numId w:val="1"/>
+        </w:numPr>
+        <w:autoSpaceDE w:val="0"/>
+        <w:autoSpaceDN w:val="0"/>
+        <w:adjustRightInd w:val="0"/>
+        <w:spacing w:after="0" w:line="240" w:lineRule="auto"/>
+      </w:pPr>
+      <w:r>
+        <w:rPr>
+          <w:rFonts w:ascii="NimbusRomNo9L-Regu" w:hAnsi="NimbusRomNo9L-Regu" w:cs="NimbusRomNo9L-Regu"/>
+          <w:sz w:val="20"/>
+          <w:szCs w:val="20"/>
+        </w:rPr>
+        <w:t>“</w:t>
+      </w:r>
+      <w:r>
+        <w:rPr>
+          <w:rFonts w:ascii="NimbusRomNo9L-Regu" w:hAnsi="NimbusRomNo9L-Regu" w:cs="NimbusRomNo9L-Regu"/>
+          <w:sz w:val="20"/>
+          <w:szCs w:val="20"/>
+        </w:rPr>
+        <w:t xml:space="preserve">natural </w:t>
+      </w:r>
+      <w:proofErr w:type="spellStart"/>
+      <w:r>
+        <w:rPr>
+          <w:rFonts w:ascii="NimbusRomNo9L-Regu" w:hAnsi="NimbusRomNo9L-Regu" w:cs="NimbusRomNo9L-Regu"/>
+          <w:sz w:val="20"/>
+          <w:szCs w:val="20"/>
+        </w:rPr>
+        <w:t>somatosensation</w:t>
+      </w:r>
+      <w:proofErr w:type="spellEnd"/>
+      <w:r>
+        <w:rPr>
+          <w:rFonts w:ascii="NimbusRomNo9L-Regu" w:hAnsi="NimbusRomNo9L-Regu" w:cs="NimbusRomNo9L-Regu"/>
+          <w:sz w:val="20"/>
+          <w:szCs w:val="20"/>
+        </w:rPr>
+        <w:t>”</w:t>
+      </w:r>
+    </w:p>
+    <w:p>
+      <w:pPr>
+        <w:pStyle w:val="Prrafodelista"/>
+        <w:numPr>
+          <w:ilvl w:val="0"/>
+          <w:numId w:val="1"/>
+        </w:numPr>
+        <w:autoSpaceDE w:val="0"/>
+        <w:autoSpaceDN w:val="0"/>
+        <w:adjustRightInd w:val="0"/>
+        <w:spacing w:after="0" w:line="240" w:lineRule="auto"/>
+      </w:pPr>
+      <w:r>
+        <w:rPr>
+          <w:rFonts w:ascii="NimbusRomNo9L-Regu" w:hAnsi="NimbusRomNo9L-Regu" w:cs="NimbusRomNo9L-Regu"/>
+          <w:sz w:val="20"/>
+          <w:szCs w:val="20"/>
+        </w:rPr>
+        <w:t xml:space="preserve">“Table 1: </w:t>
+      </w:r>
+      <w:proofErr w:type="spellStart"/>
+      <w:r>
+        <w:rPr>
+          <w:rFonts w:ascii="NimbusRomNo9L-Regu" w:hAnsi="NimbusRomNo9L-Regu" w:cs="NimbusRomNo9L-Regu"/>
+          <w:sz w:val="16"/>
+          <w:szCs w:val="16"/>
+        </w:rPr>
+        <w:t>Comparison</w:t>
+      </w:r>
+      <w:proofErr w:type="spellEnd"/>
+      <w:r>
+        <w:rPr>
+          <w:rFonts w:ascii="NimbusRomNo9L-Regu" w:hAnsi="NimbusRomNo9L-Regu" w:cs="NimbusRomNo9L-Regu"/>
+          <w:sz w:val="16"/>
+          <w:szCs w:val="16"/>
+        </w:rPr>
+        <w:t xml:space="preserve"> </w:t>
+      </w:r>
+      <w:proofErr w:type="spellStart"/>
+      <w:r>
+        <w:rPr>
+          <w:rFonts w:ascii="NimbusRomNo9L-Regu" w:hAnsi="NimbusRomNo9L-Regu" w:cs="NimbusRomNo9L-Regu"/>
+          <w:sz w:val="16"/>
+          <w:szCs w:val="16"/>
+        </w:rPr>
+        <w:t>of</w:t>
+      </w:r>
+      <w:proofErr w:type="spellEnd"/>
+      <w:r>
+        <w:rPr>
+          <w:rFonts w:ascii="NimbusRomNo9L-Regu" w:hAnsi="NimbusRomNo9L-Regu" w:cs="NimbusRomNo9L-Regu"/>
+          <w:sz w:val="16"/>
+          <w:szCs w:val="16"/>
+        </w:rPr>
+        <w:t xml:space="preserve"> </w:t>
+      </w:r>
+      <w:proofErr w:type="spellStart"/>
+      <w:r>
+        <w:rPr>
+          <w:rFonts w:ascii="NimbusRomNo9L-Regu" w:hAnsi="NimbusRomNo9L-Regu" w:cs="NimbusRomNo9L-Regu"/>
+          <w:sz w:val="16"/>
+          <w:szCs w:val="16"/>
+        </w:rPr>
+        <w:t>the</w:t>
+      </w:r>
+      <w:proofErr w:type="spellEnd"/>
+      <w:r>
+        <w:rPr>
+          <w:rFonts w:ascii="NimbusRomNo9L-Regu" w:hAnsi="NimbusRomNo9L-Regu" w:cs="NimbusRomNo9L-Regu"/>
+          <w:sz w:val="16"/>
+          <w:szCs w:val="16"/>
+        </w:rPr>
+        <w:t xml:space="preserve"> </w:t>
+      </w:r>
+      <w:r>
+        <w:rPr>
+          <w:rFonts w:ascii="NimbusRomNo9L-ReguItal" w:hAnsi="NimbusRomNo9L-ReguItal" w:cs="NimbusRomNo9L-ReguItal"/>
+          <w:sz w:val="16"/>
+          <w:szCs w:val="16"/>
+        </w:rPr>
+        <w:t xml:space="preserve">mano </w:t>
+      </w:r>
+      <w:proofErr w:type="spellStart"/>
+      <w:r>
+        <w:rPr>
+          <w:rFonts w:ascii="NimbusRomNo9L-Regu" w:hAnsi="NimbusRomNo9L-Regu" w:cs="NimbusRomNo9L-Regu"/>
+          <w:sz w:val="16"/>
+          <w:szCs w:val="16"/>
+        </w:rPr>
+        <w:t>device</w:t>
+      </w:r>
+      <w:proofErr w:type="spellEnd"/>
+      <w:r>
+        <w:rPr>
+          <w:rFonts w:ascii="NimbusRomNo9L-Regu" w:hAnsi="NimbusRomNo9L-Regu" w:cs="NimbusRomNo9L-Regu"/>
+          <w:sz w:val="16"/>
+          <w:szCs w:val="16"/>
+        </w:rPr>
+        <w:t xml:space="preserve"> (</w:t>
+      </w:r>
+      <w:proofErr w:type="spellStart"/>
+      <w:r>
+        <w:rPr>
+          <w:rFonts w:ascii="NimbusRomNo9L-Regu" w:hAnsi="NimbusRomNo9L-Regu" w:cs="NimbusRomNo9L-Regu"/>
+          <w:sz w:val="16"/>
+          <w:szCs w:val="16"/>
+        </w:rPr>
+        <w:t>first</w:t>
+      </w:r>
+      <w:proofErr w:type="spellEnd"/>
+      <w:r>
+        <w:rPr>
+          <w:rFonts w:ascii="NimbusRomNo9L-Regu" w:hAnsi="NimbusRomNo9L-Regu" w:cs="NimbusRomNo9L-Regu"/>
+          <w:sz w:val="16"/>
+          <w:szCs w:val="16"/>
+        </w:rPr>
+        <w:t xml:space="preserve"> </w:t>
+      </w:r>
+      <w:proofErr w:type="spellStart"/>
+      <w:r>
+        <w:rPr>
+          <w:rFonts w:ascii="NimbusRomNo9L-Regu" w:hAnsi="NimbusRomNo9L-Regu" w:cs="NimbusRomNo9L-Regu"/>
+          <w:sz w:val="16"/>
+          <w:szCs w:val="16"/>
+        </w:rPr>
+        <w:t>row</w:t>
+      </w:r>
+      <w:proofErr w:type="spellEnd"/>
+      <w:r>
+        <w:rPr>
+          <w:rFonts w:ascii="NimbusRomNo9L-Regu" w:hAnsi="NimbusRomNo9L-Regu" w:cs="NimbusRomNo9L-Regu"/>
+          <w:sz w:val="16"/>
+          <w:szCs w:val="16"/>
+        </w:rPr>
+        <w:t xml:space="preserve">) </w:t>
+      </w:r>
+      <w:proofErr w:type="spellStart"/>
+      <w:r>
+        <w:rPr>
+          <w:rFonts w:ascii="NimbusRomNo9L-Regu" w:hAnsi="NimbusRomNo9L-Regu" w:cs="NimbusRomNo9L-Regu"/>
+          <w:sz w:val="16"/>
+          <w:szCs w:val="16"/>
+        </w:rPr>
+        <w:t>to</w:t>
+      </w:r>
+      <w:proofErr w:type="spellEnd"/>
+      <w:r>
+        <w:rPr>
+          <w:rFonts w:ascii="NimbusRomNo9L-Regu" w:hAnsi="NimbusRomNo9L-Regu" w:cs="NimbusRomNo9L-Regu"/>
+          <w:sz w:val="16"/>
+          <w:szCs w:val="16"/>
+        </w:rPr>
+        <w:t xml:space="preserve"> </w:t>
+      </w:r>
+      <w:proofErr w:type="spellStart"/>
+      <w:r>
+        <w:rPr>
+          <w:rFonts w:ascii="NimbusRomNo9L-Regu" w:hAnsi="NimbusRomNo9L-Regu" w:cs="NimbusRomNo9L-Regu"/>
+          <w:sz w:val="16"/>
+          <w:szCs w:val="16"/>
+        </w:rPr>
+        <w:t>state</w:t>
+      </w:r>
+      <w:proofErr w:type="spellEnd"/>
+      <w:r>
+        <w:rPr>
+          <w:rFonts w:ascii="NimbusRomNo9L-Regu" w:hAnsi="NimbusRomNo9L-Regu" w:cs="NimbusRomNo9L-Regu"/>
+          <w:sz w:val="16"/>
+          <w:szCs w:val="16"/>
+        </w:rPr>
+        <w:t>-</w:t>
+      </w:r>
+      <w:proofErr w:type="spellStart"/>
+      <w:r>
+        <w:rPr>
+          <w:rFonts w:ascii="NimbusRomNo9L-Regu" w:hAnsi="NimbusRomNo9L-Regu" w:cs="NimbusRomNo9L-Regu"/>
+          <w:sz w:val="16"/>
+          <w:szCs w:val="16"/>
+        </w:rPr>
+        <w:t>of</w:t>
+      </w:r>
+      <w:proofErr w:type="spellEnd"/>
+      <w:r>
+        <w:rPr>
+          <w:rFonts w:ascii="NimbusRomNo9L-Regu" w:hAnsi="NimbusRomNo9L-Regu" w:cs="NimbusRomNo9L-Regu"/>
+          <w:sz w:val="16"/>
+          <w:szCs w:val="16"/>
+        </w:rPr>
+        <w:t>-</w:t>
+      </w:r>
+      <w:proofErr w:type="spellStart"/>
+      <w:r>
+        <w:rPr>
+          <w:rFonts w:ascii="NimbusRomNo9L-Regu" w:hAnsi="NimbusRomNo9L-Regu" w:cs="NimbusRomNo9L-Regu"/>
+          <w:sz w:val="16"/>
+          <w:szCs w:val="16"/>
+        </w:rPr>
+        <w:t>the</w:t>
+      </w:r>
+      <w:proofErr w:type="spellEnd"/>
+      <w:r>
+        <w:rPr>
+          <w:rFonts w:ascii="NimbusRomNo9L-Regu" w:hAnsi="NimbusRomNo9L-Regu" w:cs="NimbusRomNo9L-Regu"/>
+          <w:sz w:val="16"/>
+          <w:szCs w:val="16"/>
+        </w:rPr>
+        <w:t xml:space="preserve">-art </w:t>
+      </w:r>
+      <w:proofErr w:type="spellStart"/>
+      <w:r>
+        <w:rPr>
+          <w:rFonts w:ascii="NimbusRomNo9L-Regu" w:hAnsi="NimbusRomNo9L-Regu" w:cs="NimbusRomNo9L-Regu"/>
+          <w:sz w:val="16"/>
+          <w:szCs w:val="16"/>
+        </w:rPr>
+        <w:t>hand</w:t>
+      </w:r>
+      <w:proofErr w:type="spellEnd"/>
+      <w:r>
+        <w:rPr>
+          <w:rFonts w:ascii="NimbusRomNo9L-Regu" w:hAnsi="NimbusRomNo9L-Regu" w:cs="NimbusRomNo9L-Regu"/>
+          <w:sz w:val="16"/>
+          <w:szCs w:val="16"/>
+        </w:rPr>
+        <w:t xml:space="preserve"> </w:t>
+      </w:r>
+      <w:proofErr w:type="spellStart"/>
+      <w:r>
+        <w:rPr>
+          <w:rFonts w:ascii="NimbusRomNo9L-Regu" w:hAnsi="NimbusRomNo9L-Regu" w:cs="NimbusRomNo9L-Regu"/>
+          <w:sz w:val="16"/>
+          <w:szCs w:val="16"/>
+        </w:rPr>
+        <w:t>exoskeletons</w:t>
+      </w:r>
+      <w:proofErr w:type="spellEnd"/>
+      <w:r>
+        <w:rPr>
+          <w:rFonts w:ascii="NimbusRomNo9L-Regu" w:hAnsi="NimbusRomNo9L-Regu" w:cs="NimbusRomNo9L-Regu"/>
+          <w:sz w:val="16"/>
+          <w:szCs w:val="16"/>
+        </w:rPr>
+        <w:t>.</w:t>
+      </w:r>
+      <w:r>
+        <w:rPr>
+          <w:rFonts w:ascii="NimbusRomNo9L-Regu" w:hAnsi="NimbusRomNo9L-Regu" w:cs="NimbusRomNo9L-Regu"/>
+          <w:sz w:val="16"/>
+          <w:szCs w:val="16"/>
+        </w:rPr>
+        <w:t>”</w:t>
+      </w:r>
+    </w:p>
+    <w:p>
+      <w:pPr>
+        <w:pStyle w:val="Prrafodelista"/>
+        <w:autoSpaceDE w:val="0"/>
+        <w:autoSpaceDN w:val="0"/>
+        <w:adjustRightInd w:val="0"/>
+        <w:spacing w:after="0" w:line="240" w:lineRule="auto"/>
+      </w:pPr>
+    </w:p>
+    <w:p>
+      <w:pPr>
+        <w:pStyle w:val="Ttulo3"/>
+      </w:pPr>
+      <w:proofErr w:type="spellStart"/>
+      <w:r>
+        <w:rPr>
+          <w:shd w:val="clear" w:color="auto" w:fill="FFFFFF"/>
+        </w:rPr>
+        <w:t>Bützer</w:t>
+      </w:r>
+      <w:proofErr w:type="spellEnd"/>
+      <w:r>
+        <w:rPr>
+          <w:shd w:val="clear" w:color="auto" w:fill="FFFFFF"/>
+        </w:rPr>
+        <w:t xml:space="preserve"> et al 2021 (</w:t>
+      </w:r>
+      <w:proofErr w:type="spellStart"/>
+      <w:r>
+        <w:rPr>
+          <w:shd w:val="clear" w:color="auto" w:fill="FFFFFF"/>
+        </w:rPr>
+        <w:t>RELab</w:t>
+      </w:r>
+      <w:proofErr w:type="spellEnd"/>
+      <w:r>
+        <w:rPr>
+          <w:shd w:val="clear" w:color="auto" w:fill="FFFFFF"/>
+        </w:rPr>
+        <w:t xml:space="preserve"> </w:t>
+      </w:r>
+      <w:proofErr w:type="spellStart"/>
+      <w:r>
+        <w:rPr>
+          <w:shd w:val="clear" w:color="auto" w:fill="FFFFFF"/>
+        </w:rPr>
+        <w:t>tenoexo</w:t>
+      </w:r>
+      <w:proofErr w:type="spellEnd"/>
+      <w:r>
+        <w:rPr>
+          <w:shd w:val="clear" w:color="auto" w:fill="FFFFFF"/>
+        </w:rPr>
+        <w:t>)</w:t>
+      </w:r>
+    </w:p>
+    <w:p>
+      <w:pPr>
+        <w:autoSpaceDE w:val="0"/>
+        <w:autoSpaceDN w:val="0"/>
+        <w:adjustRightInd w:val="0"/>
+        <w:spacing w:after="0" w:line="240" w:lineRule="auto"/>
+      </w:pPr>
+      <w:proofErr w:type="spellStart"/>
+      <w:r>
+        <w:rPr>
+          <w:rFonts w:ascii="Arial" w:hAnsi="Arial" w:cs="Arial"/>
+          <w:color w:val="222222"/>
+          <w:sz w:val="20"/>
+          <w:szCs w:val="20"/>
+          <w:shd w:val="clear" w:color="auto" w:fill="FFFFFF"/>
+        </w:rPr>
+        <w:t>Bützer</w:t>
+      </w:r>
+      <w:proofErr w:type="spellEnd"/>
+      <w:r>
+        <w:rPr>
+          <w:rFonts w:ascii="Arial" w:hAnsi="Arial" w:cs="Arial"/>
+          <w:color w:val="222222"/>
+          <w:sz w:val="20"/>
+          <w:szCs w:val="20"/>
+          <w:shd w:val="clear" w:color="auto" w:fill="FFFFFF"/>
+        </w:rPr>
+        <w:t xml:space="preserve">, T., </w:t>
+      </w:r>
+      <w:proofErr w:type="spellStart"/>
+      <w:r>
+        <w:rPr>
+          <w:rFonts w:ascii="Arial" w:hAnsi="Arial" w:cs="Arial"/>
+          <w:color w:val="222222"/>
+          <w:sz w:val="20"/>
+          <w:szCs w:val="20"/>
+          <w:shd w:val="clear" w:color="auto" w:fill="FFFFFF"/>
+        </w:rPr>
+        <w:t>Lambercy</w:t>
+      </w:r>
+      <w:proofErr w:type="spellEnd"/>
+      <w:r>
+        <w:rPr>
+          <w:rFonts w:ascii="Arial" w:hAnsi="Arial" w:cs="Arial"/>
+          <w:color w:val="222222"/>
+          <w:sz w:val="20"/>
+          <w:szCs w:val="20"/>
+          <w:shd w:val="clear" w:color="auto" w:fill="FFFFFF"/>
+        </w:rPr>
+        <w:t xml:space="preserve">, O., Arata, J., &amp; </w:t>
+      </w:r>
+      <w:proofErr w:type="spellStart"/>
+      <w:r>
+        <w:rPr>
+          <w:rFonts w:ascii="Arial" w:hAnsi="Arial" w:cs="Arial"/>
+          <w:color w:val="222222"/>
+          <w:sz w:val="20"/>
+          <w:szCs w:val="20"/>
+          <w:shd w:val="clear" w:color="auto" w:fill="FFFFFF"/>
+        </w:rPr>
+        <w:t>Gassert</w:t>
+      </w:r>
+      <w:proofErr w:type="spellEnd"/>
+      <w:r>
+        <w:rPr>
+          <w:rFonts w:ascii="Arial" w:hAnsi="Arial" w:cs="Arial"/>
+          <w:color w:val="222222"/>
+          <w:sz w:val="20"/>
+          <w:szCs w:val="20"/>
+          <w:shd w:val="clear" w:color="auto" w:fill="FFFFFF"/>
+        </w:rPr>
+        <w:t xml:space="preserve">, R. (2021). </w:t>
+      </w:r>
+      <w:proofErr w:type="spellStart"/>
+      <w:r>
+        <w:rPr>
+          <w:rFonts w:ascii="Arial" w:hAnsi="Arial" w:cs="Arial"/>
+          <w:color w:val="222222"/>
+          <w:sz w:val="20"/>
+          <w:szCs w:val="20"/>
+          <w:shd w:val="clear" w:color="auto" w:fill="FFFFFF"/>
+        </w:rPr>
+        <w:t>Fully</w:t>
+      </w:r>
+      <w:proofErr w:type="spellEnd"/>
+      <w:r>
+        <w:rPr>
+          <w:rFonts w:ascii="Arial" w:hAnsi="Arial" w:cs="Arial"/>
+          <w:color w:val="222222"/>
+          <w:sz w:val="20"/>
+          <w:szCs w:val="20"/>
+          <w:shd w:val="clear" w:color="auto" w:fill="FFFFFF"/>
+        </w:rPr>
+        <w:t xml:space="preserve"> </w:t>
+      </w:r>
+      <w:proofErr w:type="gramStart"/>
+      <w:r>
+        <w:rPr>
+          <w:rFonts w:ascii="Arial" w:hAnsi="Arial" w:cs="Arial"/>
+          <w:color w:val="222222"/>
+          <w:sz w:val="20"/>
+          <w:szCs w:val="20"/>
+          <w:shd w:val="clear" w:color="auto" w:fill="FFFFFF"/>
+        </w:rPr>
+        <w:t>wearable</w:t>
+      </w:r>
+      <w:proofErr w:type="gramEnd"/>
+      <w:r>
+        <w:rPr>
+          <w:rFonts w:ascii="Arial" w:hAnsi="Arial" w:cs="Arial"/>
+          <w:color w:val="222222"/>
+          <w:sz w:val="20"/>
+          <w:szCs w:val="20"/>
+          <w:shd w:val="clear" w:color="auto" w:fill="FFFFFF"/>
+        </w:rPr>
+        <w:t xml:space="preserve"> </w:t>
+      </w:r>
+      <w:proofErr w:type="spellStart"/>
+      <w:r>
+        <w:rPr>
+          <w:rFonts w:ascii="Arial" w:hAnsi="Arial" w:cs="Arial"/>
+          <w:color w:val="222222"/>
+          <w:sz w:val="20"/>
+          <w:szCs w:val="20"/>
+          <w:shd w:val="clear" w:color="auto" w:fill="FFFFFF"/>
+        </w:rPr>
+        <w:t>actuated</w:t>
+      </w:r>
+      <w:proofErr w:type="spellEnd"/>
+      <w:r>
+        <w:rPr>
+          <w:rFonts w:ascii="Arial" w:hAnsi="Arial" w:cs="Arial"/>
+          <w:color w:val="222222"/>
+          <w:sz w:val="20"/>
+          <w:szCs w:val="20"/>
+          <w:shd w:val="clear" w:color="auto" w:fill="FFFFFF"/>
+        </w:rPr>
+        <w:t xml:space="preserve"> </w:t>
+      </w:r>
+      <w:proofErr w:type="spellStart"/>
+      <w:r>
+        <w:rPr>
+          <w:rFonts w:ascii="Arial" w:hAnsi="Arial" w:cs="Arial"/>
+          <w:color w:val="222222"/>
+          <w:sz w:val="20"/>
+          <w:szCs w:val="20"/>
+          <w:shd w:val="clear" w:color="auto" w:fill="FFFFFF"/>
+        </w:rPr>
+        <w:t>soft</w:t>
+      </w:r>
+      <w:proofErr w:type="spellEnd"/>
+      <w:r>
+        <w:rPr>
+          <w:rFonts w:ascii="Arial" w:hAnsi="Arial" w:cs="Arial"/>
+          <w:color w:val="222222"/>
+          <w:sz w:val="20"/>
+          <w:szCs w:val="20"/>
+          <w:shd w:val="clear" w:color="auto" w:fill="FFFFFF"/>
+        </w:rPr>
+        <w:t xml:space="preserve"> </w:t>
+      </w:r>
+      <w:proofErr w:type="spellStart"/>
+      <w:r>
+        <w:rPr>
+          <w:rFonts w:ascii="Arial" w:hAnsi="Arial" w:cs="Arial"/>
+          <w:color w:val="222222"/>
+          <w:sz w:val="20"/>
+          <w:szCs w:val="20"/>
+          <w:shd w:val="clear" w:color="auto" w:fill="FFFFFF"/>
+        </w:rPr>
+        <w:t>exoskeleton</w:t>
+      </w:r>
+      <w:proofErr w:type="spellEnd"/>
+      <w:r>
+        <w:rPr>
+          <w:rFonts w:ascii="Arial" w:hAnsi="Arial" w:cs="Arial"/>
+          <w:color w:val="222222"/>
+          <w:sz w:val="20"/>
+          <w:szCs w:val="20"/>
+          <w:shd w:val="clear" w:color="auto" w:fill="FFFFFF"/>
+        </w:rPr>
+        <w:t xml:space="preserve"> </w:t>
+      </w:r>
+      <w:proofErr w:type="spellStart"/>
+      <w:r>
+        <w:rPr>
+          <w:rFonts w:ascii="Arial" w:hAnsi="Arial" w:cs="Arial"/>
+          <w:color w:val="222222"/>
+          <w:sz w:val="20"/>
+          <w:szCs w:val="20"/>
+          <w:shd w:val="clear" w:color="auto" w:fill="FFFFFF"/>
+        </w:rPr>
+        <w:t>for</w:t>
+      </w:r>
+      <w:proofErr w:type="spellEnd"/>
+      <w:r>
+        <w:rPr>
+          <w:rFonts w:ascii="Arial" w:hAnsi="Arial" w:cs="Arial"/>
+          <w:color w:val="222222"/>
+          <w:sz w:val="20"/>
+          <w:szCs w:val="20"/>
+          <w:shd w:val="clear" w:color="auto" w:fill="FFFFFF"/>
+        </w:rPr>
+        <w:t xml:space="preserve"> </w:t>
+      </w:r>
+      <w:proofErr w:type="spellStart"/>
+      <w:r>
+        <w:rPr>
+          <w:rFonts w:ascii="Arial" w:hAnsi="Arial" w:cs="Arial"/>
+          <w:color w:val="222222"/>
+          <w:sz w:val="20"/>
+          <w:szCs w:val="20"/>
+          <w:shd w:val="clear" w:color="auto" w:fill="FFFFFF"/>
+        </w:rPr>
+        <w:t>grasping</w:t>
+      </w:r>
+      <w:proofErr w:type="spellEnd"/>
+      <w:r>
+        <w:rPr>
+          <w:rFonts w:ascii="Arial" w:hAnsi="Arial" w:cs="Arial"/>
+          <w:color w:val="222222"/>
+          <w:sz w:val="20"/>
+          <w:szCs w:val="20"/>
+          <w:shd w:val="clear" w:color="auto" w:fill="FFFFFF"/>
+        </w:rPr>
+        <w:t xml:space="preserve"> </w:t>
+      </w:r>
+      <w:proofErr w:type="spellStart"/>
+      <w:r>
+        <w:rPr>
+          <w:rFonts w:ascii="Arial" w:hAnsi="Arial" w:cs="Arial"/>
+          <w:color w:val="222222"/>
+          <w:sz w:val="20"/>
+          <w:szCs w:val="20"/>
+          <w:shd w:val="clear" w:color="auto" w:fill="FFFFFF"/>
+        </w:rPr>
+        <w:t>assistance</w:t>
+      </w:r>
+      <w:proofErr w:type="spellEnd"/>
+      <w:r>
+        <w:rPr>
+          <w:rFonts w:ascii="Arial" w:hAnsi="Arial" w:cs="Arial"/>
+          <w:color w:val="222222"/>
+          <w:sz w:val="20"/>
+          <w:szCs w:val="20"/>
+          <w:shd w:val="clear" w:color="auto" w:fill="FFFFFF"/>
+        </w:rPr>
+        <w:t xml:space="preserve"> in </w:t>
+      </w:r>
+      <w:proofErr w:type="spellStart"/>
+      <w:r>
+        <w:rPr>
+          <w:rFonts w:ascii="Arial" w:hAnsi="Arial" w:cs="Arial"/>
+          <w:color w:val="222222"/>
+          <w:sz w:val="20"/>
+          <w:szCs w:val="20"/>
+          <w:shd w:val="clear" w:color="auto" w:fill="FFFFFF"/>
+        </w:rPr>
+        <w:t>everyday</w:t>
+      </w:r>
+      <w:proofErr w:type="spellEnd"/>
+      <w:r>
+        <w:rPr>
+          <w:rFonts w:ascii="Arial" w:hAnsi="Arial" w:cs="Arial"/>
+          <w:color w:val="222222"/>
+          <w:sz w:val="20"/>
+          <w:szCs w:val="20"/>
+          <w:shd w:val="clear" w:color="auto" w:fill="FFFFFF"/>
+        </w:rPr>
+        <w:t xml:space="preserve"> </w:t>
+      </w:r>
+      <w:proofErr w:type="spellStart"/>
+      <w:r>
+        <w:rPr>
+          <w:rFonts w:ascii="Arial" w:hAnsi="Arial" w:cs="Arial"/>
+          <w:color w:val="222222"/>
+          <w:sz w:val="20"/>
+          <w:szCs w:val="20"/>
+          <w:shd w:val="clear" w:color="auto" w:fill="FFFFFF"/>
+        </w:rPr>
+        <w:t>activities</w:t>
+      </w:r>
+      <w:proofErr w:type="spellEnd"/>
+      <w:r>
+        <w:rPr>
+          <w:rFonts w:ascii="Arial" w:hAnsi="Arial" w:cs="Arial"/>
+          <w:color w:val="222222"/>
+          <w:sz w:val="20"/>
+          <w:szCs w:val="20"/>
+          <w:shd w:val="clear" w:color="auto" w:fill="FFFFFF"/>
+        </w:rPr>
+        <w:t>. </w:t>
+      </w:r>
+      <w:proofErr w:type="spellStart"/>
+      <w:r>
+        <w:rPr>
+          <w:rFonts w:ascii="Arial" w:hAnsi="Arial" w:cs="Arial"/>
+          <w:i/>
+          <w:iCs/>
+          <w:color w:val="222222"/>
+          <w:sz w:val="20"/>
+          <w:szCs w:val="20"/>
+          <w:shd w:val="clear" w:color="auto" w:fill="FFFFFF"/>
+        </w:rPr>
+        <w:t>Soft</w:t>
+      </w:r>
+      <w:proofErr w:type="spellEnd"/>
+      <w:r>
+        <w:rPr>
+          <w:rFonts w:ascii="Arial" w:hAnsi="Arial" w:cs="Arial"/>
+          <w:i/>
+          <w:iCs/>
+          <w:color w:val="222222"/>
+          <w:sz w:val="20"/>
+          <w:szCs w:val="20"/>
+          <w:shd w:val="clear" w:color="auto" w:fill="FFFFFF"/>
+        </w:rPr>
+        <w:t xml:space="preserve"> </w:t>
+      </w:r>
+      <w:proofErr w:type="spellStart"/>
+      <w:r>
+        <w:rPr>
+          <w:rFonts w:ascii="Arial" w:hAnsi="Arial" w:cs="Arial"/>
+          <w:i/>
+          <w:iCs/>
+          <w:color w:val="222222"/>
+          <w:sz w:val="20"/>
+          <w:szCs w:val="20"/>
+          <w:shd w:val="clear" w:color="auto" w:fill="FFFFFF"/>
+        </w:rPr>
+        <w:t>robotics</w:t>
+      </w:r>
+      <w:proofErr w:type="spellEnd"/>
+      <w:r>
+        <w:rPr>
+          <w:rFonts w:ascii="Arial" w:hAnsi="Arial" w:cs="Arial"/>
+          <w:color w:val="222222"/>
+          <w:sz w:val="20"/>
+          <w:szCs w:val="20"/>
+          <w:shd w:val="clear" w:color="auto" w:fill="FFFFFF"/>
+        </w:rPr>
+        <w:t>, </w:t>
+      </w:r>
+      <w:r>
+        <w:rPr>
+          <w:rFonts w:ascii="Arial" w:hAnsi="Arial" w:cs="Arial"/>
+          <w:i/>
+          <w:iCs/>
+          <w:color w:val="222222"/>
+          <w:sz w:val="20"/>
+          <w:szCs w:val="20"/>
+          <w:shd w:val="clear" w:color="auto" w:fill="FFFFFF"/>
+        </w:rPr>
+        <w:t>8</w:t>
+      </w:r>
+      <w:r>
+        <w:rPr>
+          <w:rFonts w:ascii="Arial" w:hAnsi="Arial" w:cs="Arial"/>
+          <w:color w:val="222222"/>
+          <w:sz w:val="20"/>
+          <w:szCs w:val="20"/>
+          <w:shd w:val="clear" w:color="auto" w:fill="FFFFFF"/>
+        </w:rPr>
+        <w:t>(2), 128-143.</w:t>
+      </w:r>
     </w:p>
     <w:sectPr>
       <w:pgSz w:w="11906" w:h="16838"/>

</xml_diff>